<commit_message>
S2 draft - still editing
</commit_message>
<xml_diff>
--- a/docassemble/LLAW33012021S2FLAC3/data/templates/FLACForm_2.docx
+++ b/docassemble/LLAW33012021S2FLAC3/data/templates/FLACForm_2.docx
@@ -343,7 +343,25 @@
           <w:szCs w:val="28"/>
           <w:lang w:val="en-US"/>
         </w:rPr>
-        <w:t>TAKE NOTICE that I propose that work be performed in relation to a fence</w:t>
+        <w:t xml:space="preserve">TAKE NOTICE </w:t>
+      </w:r>
+      <w:r>
+        <w:rPr>
+          <w:rFonts w:ascii="Times New Roman" w:hAnsi="Times New Roman"/>
+          <w:sz w:val="28"/>
+          <w:szCs w:val="28"/>
+          <w:lang w:val="en-US"/>
+        </w:rPr>
+        <w:t xml:space="preserve">of my proposal that work be performed in relation to our joint fence, dividing our shared land, at: </w:t>
+      </w:r>
+      <w:r>
+        <w:rPr>
+          <w:rFonts w:ascii="Times New Roman" w:hAnsi="Times New Roman"/>
+          <w:sz w:val="28"/>
+          <w:szCs w:val="28"/>
+          <w:lang w:val="en-US"/>
+        </w:rPr>
+        <w:t xml:space="preserve"> </w:t>
       </w:r>
     </w:p>
     <w:p>
@@ -359,15 +377,6 @@
           <w:lang w:val="en-US"/>
         </w:rPr>
       </w:pPr>
-      <w:r>
-        <w:rPr>
-          <w:rFonts w:ascii="Times New Roman" w:hAnsi="Times New Roman"/>
-          <w:sz w:val="28"/>
-          <w:szCs w:val="28"/>
-          <w:lang w:val="en-US"/>
-        </w:rPr>
-        <w:t>dividing your land and my land at:</w:t>
-      </w:r>
     </w:p>
     <w:p>
       <w:pPr>
@@ -382,6 +391,87 @@
           <w:lang w:val="en-US"/>
         </w:rPr>
       </w:pPr>
+      <w:r>
+        <w:rPr>
+          <w:rFonts w:ascii="Times New Roman" w:hAnsi="Times New Roman"/>
+          <w:sz w:val="28"/>
+          <w:szCs w:val="28"/>
+          <w:lang w:val="en-US"/>
+        </w:rPr>
+        <w:t xml:space="preserve">(3) </w:t>
+      </w:r>
+      <w:r>
+        <w:rPr>
+          <w:rFonts w:ascii="Times New Roman" w:hAnsi="Times New Roman"/>
+          <w:sz w:val="28"/>
+          <w:szCs w:val="28"/>
+          <w:u w:val="dotted"/>
+          <w:lang w:val="en-US"/>
+        </w:rPr>
+        <w:t>{</w:t>
+      </w:r>
+      <w:r>
+        <w:rPr>
+          <w:rFonts w:ascii="Times New Roman" w:hAnsi="Times New Roman"/>
+          <w:sz w:val="28"/>
+          <w:szCs w:val="28"/>
+          <w:u w:val="dotted"/>
+          <w:lang w:val="en-US"/>
+        </w:rPr>
+        <w:t xml:space="preserve">{ </w:t>
+      </w:r>
+      <w:proofErr w:type="spellStart"/>
+      <w:r>
+        <w:rPr>
+          <w:rFonts w:ascii="Times New Roman" w:hAnsi="Times New Roman"/>
+          <w:sz w:val="28"/>
+          <w:szCs w:val="28"/>
+          <w:u w:val="dotted"/>
+          <w:lang w:val="en-US"/>
+        </w:rPr>
+        <w:t>address</w:t>
+      </w:r>
+      <w:r>
+        <w:rPr>
+          <w:rFonts w:ascii="Times New Roman" w:hAnsi="Times New Roman"/>
+          <w:sz w:val="28"/>
+          <w:szCs w:val="28"/>
+          <w:u w:val="dotted"/>
+          <w:lang w:val="en-US"/>
+        </w:rPr>
+        <w:t>.on_one_line</w:t>
+      </w:r>
+      <w:proofErr w:type="spellEnd"/>
+      <w:r>
+        <w:rPr>
+          <w:rFonts w:ascii="Times New Roman" w:hAnsi="Times New Roman"/>
+          <w:sz w:val="28"/>
+          <w:szCs w:val="28"/>
+          <w:u w:val="dotted"/>
+          <w:lang w:val="en-US"/>
+        </w:rPr>
+        <w:t xml:space="preserve">() </w:t>
+      </w:r>
+      <w:r>
+        <w:rPr>
+          <w:rFonts w:ascii="Times New Roman" w:hAnsi="Times New Roman"/>
+          <w:sz w:val="28"/>
+          <w:szCs w:val="28"/>
+          <w:u w:val="dotted"/>
+          <w:lang w:val="en-US"/>
+        </w:rPr>
+        <w:t>}</w:t>
+      </w:r>
+      <w:r>
+        <w:rPr>
+          <w:rFonts w:ascii="Times New Roman" w:hAnsi="Times New Roman"/>
+          <w:sz w:val="28"/>
+          <w:szCs w:val="28"/>
+          <w:u w:val="dotted"/>
+          <w:lang w:val="en-US"/>
+        </w:rPr>
+        <w:t>}</w:t>
+      </w:r>
     </w:p>
     <w:p>
       <w:pPr>
@@ -396,87 +486,6 @@
           <w:lang w:val="en-US"/>
         </w:rPr>
       </w:pPr>
-      <w:r>
-        <w:rPr>
-          <w:rFonts w:ascii="Times New Roman" w:hAnsi="Times New Roman"/>
-          <w:sz w:val="28"/>
-          <w:szCs w:val="28"/>
-          <w:lang w:val="en-US"/>
-        </w:rPr>
-        <w:t xml:space="preserve">(3) </w:t>
-      </w:r>
-      <w:r>
-        <w:rPr>
-          <w:rFonts w:ascii="Times New Roman" w:hAnsi="Times New Roman"/>
-          <w:sz w:val="28"/>
-          <w:szCs w:val="28"/>
-          <w:u w:val="dotted"/>
-          <w:lang w:val="en-US"/>
-        </w:rPr>
-        <w:t>{</w:t>
-      </w:r>
-      <w:r>
-        <w:rPr>
-          <w:rFonts w:ascii="Times New Roman" w:hAnsi="Times New Roman"/>
-          <w:sz w:val="28"/>
-          <w:szCs w:val="28"/>
-          <w:u w:val="dotted"/>
-          <w:lang w:val="en-US"/>
-        </w:rPr>
-        <w:t xml:space="preserve">{ </w:t>
-      </w:r>
-      <w:proofErr w:type="spellStart"/>
-      <w:r>
-        <w:rPr>
-          <w:rFonts w:ascii="Times New Roman" w:hAnsi="Times New Roman"/>
-          <w:sz w:val="28"/>
-          <w:szCs w:val="28"/>
-          <w:u w:val="dotted"/>
-          <w:lang w:val="en-US"/>
-        </w:rPr>
-        <w:t>address</w:t>
-      </w:r>
-      <w:r>
-        <w:rPr>
-          <w:rFonts w:ascii="Times New Roman" w:hAnsi="Times New Roman"/>
-          <w:sz w:val="28"/>
-          <w:szCs w:val="28"/>
-          <w:u w:val="dotted"/>
-          <w:lang w:val="en-US"/>
-        </w:rPr>
-        <w:t>.on_one_line</w:t>
-      </w:r>
-      <w:proofErr w:type="spellEnd"/>
-      <w:r>
-        <w:rPr>
-          <w:rFonts w:ascii="Times New Roman" w:hAnsi="Times New Roman"/>
-          <w:sz w:val="28"/>
-          <w:szCs w:val="28"/>
-          <w:u w:val="dotted"/>
-          <w:lang w:val="en-US"/>
-        </w:rPr>
-        <w:t xml:space="preserve">() </w:t>
-      </w:r>
-      <w:r>
-        <w:rPr>
-          <w:rFonts w:ascii="Times New Roman" w:hAnsi="Times New Roman"/>
-          <w:sz w:val="28"/>
-          <w:szCs w:val="28"/>
-          <w:u w:val="dotted"/>
-          <w:lang w:val="en-US"/>
-        </w:rPr>
-        <w:t>}</w:t>
-      </w:r>
-      <w:r>
-        <w:rPr>
-          <w:rFonts w:ascii="Times New Roman" w:hAnsi="Times New Roman"/>
-          <w:sz w:val="28"/>
-          <w:szCs w:val="28"/>
-          <w:u w:val="dotted"/>
-          <w:lang w:val="en-US"/>
-        </w:rPr>
-        <w:t>}</w:t>
-      </w:r>
     </w:p>
     <w:p>
       <w:pPr>
@@ -491,6 +500,15 @@
           <w:lang w:val="en-US"/>
         </w:rPr>
       </w:pPr>
+      <w:r>
+        <w:rPr>
+          <w:rFonts w:ascii="Times New Roman" w:hAnsi="Times New Roman"/>
+          <w:sz w:val="28"/>
+          <w:szCs w:val="28"/>
+          <w:lang w:val="en-US"/>
+        </w:rPr>
+        <w:t>The particulars of my proposal are as follows:—</w:t>
+      </w:r>
     </w:p>
     <w:p>
       <w:pPr>
@@ -512,7 +530,203 @@
           <w:szCs w:val="28"/>
           <w:lang w:val="en-US"/>
         </w:rPr>
-        <w:t>The particulars of my proposal are as follows:—</w:t>
+        <w:t xml:space="preserve">(4) </w:t>
+      </w:r>
+      <w:r>
+        <w:rPr>
+          <w:rFonts w:ascii="Times New Roman" w:hAnsi="Times New Roman"/>
+          <w:sz w:val="28"/>
+          <w:szCs w:val="28"/>
+          <w:u w:val="single"/>
+          <w:lang w:val="en-US"/>
+        </w:rPr>
+        <w:t xml:space="preserve">The fence will </w:t>
+      </w:r>
+      <w:r>
+        <w:rPr>
+          <w:rFonts w:ascii="Times New Roman" w:hAnsi="Times New Roman"/>
+          <w:sz w:val="28"/>
+          <w:szCs w:val="28"/>
+          <w:u w:val="single"/>
+          <w:lang w:val="en-US"/>
+        </w:rPr>
+        <w:t>{</w:t>
+      </w:r>
+      <w:r>
+        <w:rPr>
+          <w:rFonts w:ascii="Times New Roman" w:hAnsi="Times New Roman"/>
+          <w:sz w:val="28"/>
+          <w:szCs w:val="28"/>
+          <w:u w:val="single"/>
+          <w:lang w:val="en-US"/>
+        </w:rPr>
+        <w:t xml:space="preserve">{ </w:t>
+      </w:r>
+      <w:proofErr w:type="spellStart"/>
+      <w:r>
+        <w:rPr>
+          <w:rFonts w:ascii="Times New Roman" w:hAnsi="Times New Roman"/>
+          <w:sz w:val="28"/>
+          <w:szCs w:val="28"/>
+          <w:u w:val="single"/>
+          <w:lang w:val="en-US"/>
+        </w:rPr>
+        <w:t>FenceLength</w:t>
+      </w:r>
+      <w:proofErr w:type="spellEnd"/>
+      <w:r>
+        <w:rPr>
+          <w:rFonts w:ascii="Times New Roman" w:hAnsi="Times New Roman"/>
+          <w:sz w:val="28"/>
+          <w:szCs w:val="28"/>
+          <w:u w:val="single"/>
+          <w:lang w:val="en-US"/>
+        </w:rPr>
+        <w:t>}</w:t>
+      </w:r>
+      <w:r>
+        <w:rPr>
+          <w:rFonts w:ascii="Times New Roman" w:hAnsi="Times New Roman"/>
+          <w:sz w:val="28"/>
+          <w:szCs w:val="28"/>
+          <w:u w:val="single"/>
+          <w:lang w:val="en-US"/>
+        </w:rPr>
+        <w:t>}</w:t>
+      </w:r>
+      <w:r>
+        <w:rPr>
+          <w:rFonts w:ascii="Times New Roman" w:hAnsi="Times New Roman"/>
+          <w:sz w:val="28"/>
+          <w:szCs w:val="28"/>
+          <w:u w:val="single"/>
+          <w:lang w:val="en-US"/>
+        </w:rPr>
+        <w:t xml:space="preserve">m long, </w:t>
+      </w:r>
+      <w:r>
+        <w:rPr>
+          <w:rFonts w:ascii="Times New Roman" w:hAnsi="Times New Roman"/>
+          <w:sz w:val="28"/>
+          <w:szCs w:val="28"/>
+          <w:u w:val="single"/>
+          <w:lang w:val="en-US"/>
+        </w:rPr>
+        <w:t>{</w:t>
+      </w:r>
+      <w:r>
+        <w:rPr>
+          <w:rFonts w:ascii="Times New Roman" w:hAnsi="Times New Roman"/>
+          <w:sz w:val="28"/>
+          <w:szCs w:val="28"/>
+          <w:u w:val="single"/>
+          <w:lang w:val="en-US"/>
+        </w:rPr>
+        <w:t xml:space="preserve">{ </w:t>
+      </w:r>
+      <w:proofErr w:type="spellStart"/>
+      <w:r>
+        <w:rPr>
+          <w:rFonts w:ascii="Times New Roman" w:hAnsi="Times New Roman"/>
+          <w:sz w:val="28"/>
+          <w:szCs w:val="28"/>
+          <w:u w:val="single"/>
+          <w:lang w:val="en-US"/>
+        </w:rPr>
+        <w:t>FenceHeight</w:t>
+      </w:r>
+      <w:proofErr w:type="spellEnd"/>
+      <w:r>
+        <w:rPr>
+          <w:rFonts w:ascii="Times New Roman" w:hAnsi="Times New Roman"/>
+          <w:sz w:val="28"/>
+          <w:szCs w:val="28"/>
+          <w:u w:val="single"/>
+          <w:lang w:val="en-US"/>
+        </w:rPr>
+        <w:t xml:space="preserve"> </w:t>
+      </w:r>
+      <w:r>
+        <w:rPr>
+          <w:rFonts w:ascii="Times New Roman" w:hAnsi="Times New Roman"/>
+          <w:sz w:val="28"/>
+          <w:szCs w:val="28"/>
+          <w:u w:val="single"/>
+          <w:lang w:val="en-US"/>
+        </w:rPr>
+        <w:t>}</w:t>
+      </w:r>
+      <w:r>
+        <w:rPr>
+          <w:rFonts w:ascii="Times New Roman" w:hAnsi="Times New Roman"/>
+          <w:sz w:val="28"/>
+          <w:szCs w:val="28"/>
+          <w:u w:val="single"/>
+          <w:lang w:val="en-US"/>
+        </w:rPr>
+        <w:t xml:space="preserve">}m tall and at a position that is </w:t>
+      </w:r>
+      <w:r>
+        <w:rPr>
+          <w:rFonts w:ascii="Times New Roman" w:hAnsi="Times New Roman"/>
+          <w:sz w:val="28"/>
+          <w:szCs w:val="28"/>
+          <w:u w:val="single"/>
+          <w:lang w:val="en-US"/>
+        </w:rPr>
+        <w:t>{</w:t>
+      </w:r>
+      <w:r>
+        <w:rPr>
+          <w:rFonts w:ascii="Times New Roman" w:hAnsi="Times New Roman"/>
+          <w:sz w:val="28"/>
+          <w:szCs w:val="28"/>
+          <w:u w:val="single"/>
+          <w:lang w:val="en-US"/>
+        </w:rPr>
+        <w:t xml:space="preserve">{ </w:t>
+      </w:r>
+      <w:proofErr w:type="spellStart"/>
+      <w:r>
+        <w:rPr>
+          <w:rFonts w:ascii="Times New Roman" w:hAnsi="Times New Roman"/>
+          <w:sz w:val="28"/>
+          <w:szCs w:val="28"/>
+          <w:u w:val="single"/>
+          <w:lang w:val="en-US"/>
+        </w:rPr>
+        <w:t>FencePosition</w:t>
+      </w:r>
+      <w:proofErr w:type="spellEnd"/>
+      <w:r>
+        <w:rPr>
+          <w:rFonts w:ascii="Times New Roman" w:hAnsi="Times New Roman"/>
+          <w:sz w:val="28"/>
+          <w:szCs w:val="28"/>
+          <w:u w:val="single"/>
+          <w:lang w:val="en-US"/>
+        </w:rPr>
+        <w:t xml:space="preserve"> }</w:t>
+      </w:r>
+      <w:r>
+        <w:rPr>
+          <w:rFonts w:ascii="Times New Roman" w:hAnsi="Times New Roman"/>
+          <w:sz w:val="28"/>
+          <w:szCs w:val="28"/>
+          <w:u w:val="single"/>
+          <w:lang w:val="en-US"/>
+        </w:rPr>
+        <w:t>}</w:t>
+      </w:r>
+      <w:r>
+        <w:rPr>
+          <w:rFonts w:ascii="Times New Roman" w:hAnsi="Times New Roman"/>
+          <w:sz w:val="28"/>
+          <w:szCs w:val="28"/>
+          <w:u w:val="single"/>
+          <w:lang w:val="en-US"/>
+        </w:rPr>
+        <w:t xml:space="preserve"> between the properties.</w:t>
       </w:r>
     </w:p>
     <w:p>
@@ -525,27 +739,28 @@
           <w:rFonts w:ascii="Times New Roman" w:hAnsi="Times New Roman"/>
           <w:sz w:val="28"/>
           <w:szCs w:val="28"/>
-          <w:lang w:val="en-US"/>
-        </w:rPr>
-      </w:pPr>
-      <w:r>
-        <w:rPr>
-          <w:rFonts w:ascii="Times New Roman" w:hAnsi="Times New Roman"/>
-          <w:sz w:val="28"/>
-          <w:szCs w:val="28"/>
-          <w:lang w:val="en-US"/>
-        </w:rPr>
-        <w:t xml:space="preserve">(4) </w:t>
-      </w:r>
-      <w:r>
-        <w:rPr>
-          <w:rFonts w:ascii="Times New Roman" w:hAnsi="Times New Roman"/>
-          <w:sz w:val="28"/>
-          <w:szCs w:val="28"/>
-          <w:u w:val="single"/>
-          <w:lang w:val="en-US"/>
-        </w:rPr>
-        <w:t xml:space="preserve">The fence will </w:t>
+          <w:u w:val="single"/>
+          <w:lang w:val="en-US"/>
+        </w:rPr>
+      </w:pPr>
+      <w:r>
+        <w:rPr>
+          <w:rFonts w:ascii="Times New Roman" w:hAnsi="Times New Roman"/>
+          <w:sz w:val="28"/>
+          <w:szCs w:val="28"/>
+          <w:lang w:val="en-US"/>
+        </w:rPr>
+        <w:t xml:space="preserve">(5) </w:t>
+      </w:r>
+      <w:r>
+        <w:rPr>
+          <w:rFonts w:ascii="Times New Roman" w:hAnsi="Times New Roman"/>
+          <w:sz w:val="28"/>
+          <w:szCs w:val="28"/>
+          <w:u w:val="single"/>
+          <w:lang w:val="en-US"/>
+        </w:rPr>
+        <w:t xml:space="preserve">The type of fence is </w:t>
       </w:r>
       <w:r>
         <w:rPr>
@@ -576,7 +791,7 @@
           <w:u w:val="single"/>
           <w:lang w:val="en-US"/>
         </w:rPr>
-        <w:t>FenceLength</w:t>
+        <w:t>FenceType</w:t>
       </w:r>
       <w:proofErr w:type="spellEnd"/>
       <w:r>
@@ -587,6 +802,16 @@
           <w:u w:val="single"/>
           <w:lang w:val="en-US"/>
         </w:rPr>
+        <w:t xml:space="preserve"> }</w:t>
+      </w:r>
+      <w:r>
+        <w:rPr>
+          <w:rFonts w:ascii="Times New Roman" w:hAnsi="Times New Roman"/>
+          <w:sz w:val="28"/>
+          <w:szCs w:val="28"/>
+          <w:u w:val="single"/>
+          <w:lang w:val="en-US"/>
+        </w:rPr>
         <w:t>}</w:t>
       </w:r>
       <w:r>
@@ -597,69 +822,7 @@
           <w:u w:val="single"/>
           <w:lang w:val="en-US"/>
         </w:rPr>
-        <w:t xml:space="preserve">} long and at a position that is </w:t>
-      </w:r>
-      <w:r>
-        <w:rPr>
-          <w:rFonts w:ascii="Times New Roman" w:hAnsi="Times New Roman"/>
-          <w:sz w:val="28"/>
-          <w:szCs w:val="28"/>
-          <w:u w:val="single"/>
-          <w:lang w:val="en-US"/>
-        </w:rPr>
-        <w:t>{{</w:t>
-      </w:r>
-      <w:r>
-        <w:rPr>
-          <w:rFonts w:ascii="Times New Roman" w:hAnsi="Times New Roman"/>
-          <w:sz w:val="28"/>
-          <w:szCs w:val="28"/>
-          <w:u w:val="single"/>
-          <w:lang w:val="en-US"/>
-        </w:rPr>
-        <w:t xml:space="preserve"> </w:t>
-      </w:r>
-      <w:proofErr w:type="spellStart"/>
-      <w:r>
-        <w:rPr>
-          <w:rFonts w:ascii="Times New Roman" w:hAnsi="Times New Roman"/>
-          <w:sz w:val="28"/>
-          <w:szCs w:val="28"/>
-          <w:u w:val="single"/>
-          <w:lang w:val="en-US"/>
-        </w:rPr>
-        <w:t>FencePosition</w:t>
-      </w:r>
-      <w:proofErr w:type="spellEnd"/>
-      <w:r>
-        <w:rPr>
-          <w:rFonts w:ascii="Times New Roman" w:hAnsi="Times New Roman"/>
-          <w:sz w:val="28"/>
-          <w:szCs w:val="28"/>
-          <w:u w:val="single"/>
-          <w:lang w:val="en-US"/>
-        </w:rPr>
-        <w:t xml:space="preserve"> </w:t>
-      </w:r>
-      <w:r>
-        <w:rPr>
-          <w:rFonts w:ascii="Times New Roman" w:hAnsi="Times New Roman"/>
-          <w:sz w:val="28"/>
-          <w:szCs w:val="28"/>
-          <w:u w:val="single"/>
-          <w:lang w:val="en-US"/>
-        </w:rPr>
-        <w:t>}</w:t>
-      </w:r>
-      <w:r>
-        <w:rPr>
-          <w:rFonts w:ascii="Times New Roman" w:hAnsi="Times New Roman"/>
-          <w:sz w:val="28"/>
-          <w:szCs w:val="28"/>
-          <w:u w:val="single"/>
-          <w:lang w:val="en-US"/>
-        </w:rPr>
-        <w:t>} between the properties.</w:t>
+        <w:t>.</w:t>
       </w:r>
     </w:p>
     <w:p>
@@ -672,91 +835,9 @@
           <w:rFonts w:ascii="Times New Roman" w:hAnsi="Times New Roman"/>
           <w:sz w:val="28"/>
           <w:szCs w:val="28"/>
-          <w:u w:val="single"/>
-          <w:lang w:val="en-US"/>
-        </w:rPr>
-      </w:pPr>
-      <w:r>
-        <w:rPr>
-          <w:rFonts w:ascii="Times New Roman" w:hAnsi="Times New Roman"/>
-          <w:sz w:val="28"/>
-          <w:szCs w:val="28"/>
-          <w:lang w:val="en-US"/>
-        </w:rPr>
-        <w:t xml:space="preserve">(5) </w:t>
-      </w:r>
-      <w:r>
-        <w:rPr>
-          <w:rFonts w:ascii="Times New Roman" w:hAnsi="Times New Roman"/>
-          <w:sz w:val="28"/>
-          <w:szCs w:val="28"/>
-          <w:u w:val="single"/>
-          <w:lang w:val="en-US"/>
-        </w:rPr>
-        <w:t xml:space="preserve">The type of fence is </w:t>
-      </w:r>
-      <w:r>
-        <w:rPr>
-          <w:rFonts w:ascii="Times New Roman" w:hAnsi="Times New Roman"/>
-          <w:sz w:val="28"/>
-          <w:szCs w:val="28"/>
-          <w:u w:val="single"/>
-          <w:lang w:val="en-US"/>
-        </w:rPr>
-        <w:t>{</w:t>
-      </w:r>
-      <w:r>
-        <w:rPr>
-          <w:rFonts w:ascii="Times New Roman" w:hAnsi="Times New Roman"/>
-          <w:sz w:val="28"/>
-          <w:szCs w:val="28"/>
-          <w:u w:val="single"/>
-          <w:lang w:val="en-US"/>
-        </w:rPr>
-        <w:t xml:space="preserve">{ </w:t>
-      </w:r>
-      <w:proofErr w:type="spellStart"/>
-      <w:r>
-        <w:rPr>
-          <w:rFonts w:ascii="Times New Roman" w:hAnsi="Times New Roman"/>
-          <w:sz w:val="28"/>
-          <w:szCs w:val="28"/>
-          <w:u w:val="single"/>
-          <w:lang w:val="en-US"/>
-        </w:rPr>
-        <w:t>FenceType</w:t>
-      </w:r>
-      <w:proofErr w:type="spellEnd"/>
-      <w:r>
-        <w:rPr>
-          <w:rFonts w:ascii="Times New Roman" w:hAnsi="Times New Roman"/>
-          <w:sz w:val="28"/>
-          <w:szCs w:val="28"/>
-          <w:u w:val="single"/>
-          <w:lang w:val="en-US"/>
-        </w:rPr>
-        <w:t xml:space="preserve"> }</w:t>
-      </w:r>
-      <w:r>
-        <w:rPr>
-          <w:rFonts w:ascii="Times New Roman" w:hAnsi="Times New Roman"/>
-          <w:sz w:val="28"/>
-          <w:szCs w:val="28"/>
-          <w:u w:val="single"/>
-          <w:lang w:val="en-US"/>
-        </w:rPr>
-        <w:t>}</w:t>
-      </w:r>
-      <w:r>
-        <w:rPr>
-          <w:rFonts w:ascii="Times New Roman" w:hAnsi="Times New Roman"/>
-          <w:sz w:val="28"/>
-          <w:szCs w:val="28"/>
-          <w:u w:val="single"/>
-          <w:lang w:val="en-US"/>
-        </w:rPr>
-        <w:t>.</w:t>
-      </w:r>
+          <w:lang w:val="en-US"/>
+        </w:rPr>
+      </w:pPr>
     </w:p>
     <w:p>
       <w:pPr>
@@ -771,6 +852,67 @@
           <w:lang w:val="en-US"/>
         </w:rPr>
       </w:pPr>
+      <w:r>
+        <w:rPr>
+          <w:rFonts w:ascii="Times New Roman" w:hAnsi="Times New Roman"/>
+          <w:sz w:val="28"/>
+          <w:szCs w:val="28"/>
+          <w:lang w:val="en-US"/>
+        </w:rPr>
+        <w:t xml:space="preserve">(6) Total cost of fencing work $ </w:t>
+      </w:r>
+      <w:r>
+        <w:rPr>
+          <w:rFonts w:ascii="Times New Roman" w:hAnsi="Times New Roman"/>
+          <w:sz w:val="28"/>
+          <w:szCs w:val="28"/>
+          <w:u w:val="single"/>
+          <w:lang w:val="en-US"/>
+        </w:rPr>
+        <w:t>{</w:t>
+      </w:r>
+      <w:r>
+        <w:rPr>
+          <w:rFonts w:ascii="Times New Roman" w:hAnsi="Times New Roman"/>
+          <w:sz w:val="28"/>
+          <w:szCs w:val="28"/>
+          <w:u w:val="single"/>
+          <w:lang w:val="en-US"/>
+        </w:rPr>
+        <w:t xml:space="preserve">{ </w:t>
+      </w:r>
+      <w:proofErr w:type="spellStart"/>
+      <w:r>
+        <w:rPr>
+          <w:rFonts w:ascii="Times New Roman" w:hAnsi="Times New Roman"/>
+          <w:sz w:val="28"/>
+          <w:szCs w:val="28"/>
+          <w:u w:val="single"/>
+          <w:lang w:val="en-US"/>
+        </w:rPr>
+        <w:t>FenceCost</w:t>
+      </w:r>
+      <w:proofErr w:type="spellEnd"/>
+      <w:r>
+        <w:rPr>
+          <w:rFonts w:ascii="Times New Roman" w:hAnsi="Times New Roman"/>
+          <w:sz w:val="28"/>
+          <w:szCs w:val="28"/>
+          <w:u w:val="single"/>
+          <w:lang w:val="en-US"/>
+        </w:rPr>
+        <w:t>}</w:t>
+      </w:r>
+      <w:r>
+        <w:rPr>
+          <w:rFonts w:ascii="Times New Roman" w:hAnsi="Times New Roman"/>
+          <w:sz w:val="28"/>
+          <w:szCs w:val="28"/>
+          <w:u w:val="single"/>
+          <w:lang w:val="en-US"/>
+        </w:rPr>
+        <w:t>}</w:t>
+      </w:r>
     </w:p>
     <w:p>
       <w:pPr>
@@ -792,7 +934,7 @@
           <w:szCs w:val="28"/>
           <w:lang w:val="en-US"/>
         </w:rPr>
-        <w:t xml:space="preserve">(6) Total cost of fencing work $ </w:t>
+        <w:t xml:space="preserve">(7) Amount claimed from you $ </w:t>
       </w:r>
       <w:r>
         <w:rPr>
@@ -823,7 +965,7 @@
           <w:u w:val="single"/>
           <w:lang w:val="en-US"/>
         </w:rPr>
-        <w:t>FenceCost</w:t>
+        <w:t>Fencecostclaiming</w:t>
       </w:r>
       <w:proofErr w:type="spellEnd"/>
       <w:r>
@@ -834,7 +976,7 @@
           <w:u w:val="single"/>
           <w:lang w:val="en-US"/>
         </w:rPr>
-        <w:t>}</w:t>
+        <w:t xml:space="preserve"> }</w:t>
       </w:r>
       <w:r>
         <w:rPr>
@@ -860,67 +1002,6 @@
           <w:lang w:val="en-US"/>
         </w:rPr>
       </w:pPr>
-      <w:r>
-        <w:rPr>
-          <w:rFonts w:ascii="Times New Roman" w:hAnsi="Times New Roman"/>
-          <w:sz w:val="28"/>
-          <w:szCs w:val="28"/>
-          <w:lang w:val="en-US"/>
-        </w:rPr>
-        <w:t xml:space="preserve">(7) Amount claimed from you $ </w:t>
-      </w:r>
-      <w:r>
-        <w:rPr>
-          <w:rFonts w:ascii="Times New Roman" w:hAnsi="Times New Roman"/>
-          <w:sz w:val="28"/>
-          <w:szCs w:val="28"/>
-          <w:u w:val="single"/>
-          <w:lang w:val="en-US"/>
-        </w:rPr>
-        <w:t>{</w:t>
-      </w:r>
-      <w:r>
-        <w:rPr>
-          <w:rFonts w:ascii="Times New Roman" w:hAnsi="Times New Roman"/>
-          <w:sz w:val="28"/>
-          <w:szCs w:val="28"/>
-          <w:u w:val="single"/>
-          <w:lang w:val="en-US"/>
-        </w:rPr>
-        <w:t xml:space="preserve">{ </w:t>
-      </w:r>
-      <w:proofErr w:type="spellStart"/>
-      <w:r>
-        <w:rPr>
-          <w:rFonts w:ascii="Times New Roman" w:hAnsi="Times New Roman"/>
-          <w:sz w:val="28"/>
-          <w:szCs w:val="28"/>
-          <w:u w:val="single"/>
-          <w:lang w:val="en-US"/>
-        </w:rPr>
-        <w:t>Fencecostclaiming</w:t>
-      </w:r>
-      <w:proofErr w:type="spellEnd"/>
-      <w:r>
-        <w:rPr>
-          <w:rFonts w:ascii="Times New Roman" w:hAnsi="Times New Roman"/>
-          <w:sz w:val="28"/>
-          <w:szCs w:val="28"/>
-          <w:u w:val="single"/>
-          <w:lang w:val="en-US"/>
-        </w:rPr>
-        <w:t xml:space="preserve"> }</w:t>
-      </w:r>
-      <w:r>
-        <w:rPr>
-          <w:rFonts w:ascii="Times New Roman" w:hAnsi="Times New Roman"/>
-          <w:sz w:val="28"/>
-          <w:szCs w:val="28"/>
-          <w:u w:val="single"/>
-          <w:lang w:val="en-US"/>
-        </w:rPr>
-        <w:t>}</w:t>
-      </w:r>
     </w:p>
     <w:p>
       <w:pPr>
@@ -935,6 +1016,15 @@
           <w:lang w:val="en-US"/>
         </w:rPr>
       </w:pPr>
+      <w:r>
+        <w:rPr>
+          <w:rFonts w:ascii="Times New Roman" w:hAnsi="Times New Roman"/>
+          <w:sz w:val="28"/>
+          <w:szCs w:val="28"/>
+          <w:lang w:val="en-US"/>
+        </w:rPr>
+        <w:t>(8) Name and address of proposed fencing contractor:</w:t>
+      </w:r>
     </w:p>
     <w:p>
       <w:pPr>
@@ -946,17 +1036,215 @@
           <w:rFonts w:ascii="Times New Roman" w:hAnsi="Times New Roman"/>
           <w:sz w:val="28"/>
           <w:szCs w:val="28"/>
-          <w:lang w:val="en-US"/>
-        </w:rPr>
-      </w:pPr>
-      <w:r>
-        <w:rPr>
-          <w:rFonts w:ascii="Times New Roman" w:hAnsi="Times New Roman"/>
-          <w:sz w:val="28"/>
-          <w:szCs w:val="28"/>
-          <w:lang w:val="en-US"/>
-        </w:rPr>
-        <w:t>(8) Name and address of proposed fencing contractor:</w:t>
+          <w:u w:val="single"/>
+          <w:lang w:val="en-US"/>
+        </w:rPr>
+      </w:pPr>
+      <w:r>
+        <w:rPr>
+          <w:rFonts w:ascii="Times New Roman" w:hAnsi="Times New Roman"/>
+          <w:sz w:val="28"/>
+          <w:szCs w:val="28"/>
+          <w:u w:val="single"/>
+          <w:lang w:val="en-US"/>
+        </w:rPr>
+        <w:t>{</w:t>
+      </w:r>
+      <w:r>
+        <w:rPr>
+          <w:rFonts w:ascii="Times New Roman" w:hAnsi="Times New Roman"/>
+          <w:sz w:val="28"/>
+          <w:szCs w:val="28"/>
+          <w:u w:val="single"/>
+          <w:lang w:val="en-US"/>
+        </w:rPr>
+        <w:t>{</w:t>
+      </w:r>
+      <w:proofErr w:type="spellStart"/>
+      <w:r>
+        <w:rPr>
+          <w:rFonts w:ascii="Times New Roman" w:hAnsi="Times New Roman"/>
+          <w:sz w:val="28"/>
+          <w:szCs w:val="28"/>
+          <w:u w:val="single"/>
+          <w:lang w:val="en-US"/>
+        </w:rPr>
+        <w:t>Fencecontractor</w:t>
+      </w:r>
+      <w:proofErr w:type="spellEnd"/>
+      <w:r>
+        <w:rPr>
+          <w:rFonts w:ascii="Times New Roman" w:hAnsi="Times New Roman"/>
+          <w:sz w:val="28"/>
+          <w:szCs w:val="28"/>
+          <w:u w:val="single"/>
+          <w:lang w:val="en-US"/>
+        </w:rPr>
+        <w:t>}</w:t>
+      </w:r>
+      <w:r>
+        <w:rPr>
+          <w:rFonts w:ascii="Times New Roman" w:hAnsi="Times New Roman"/>
+          <w:sz w:val="28"/>
+          <w:szCs w:val="28"/>
+          <w:u w:val="single"/>
+          <w:lang w:val="en-US"/>
+        </w:rPr>
+        <w:t>}</w:t>
+      </w:r>
+      <w:r>
+        <w:rPr>
+          <w:rFonts w:ascii="Times New Roman" w:hAnsi="Times New Roman"/>
+          <w:sz w:val="28"/>
+          <w:szCs w:val="28"/>
+          <w:u w:val="single"/>
+          <w:lang w:val="en-US"/>
+        </w:rPr>
+        <w:t>,</w:t>
+      </w:r>
+      <w:r>
+        <w:rPr>
+          <w:rFonts w:ascii="Times New Roman" w:hAnsi="Times New Roman"/>
+          <w:sz w:val="28"/>
+          <w:szCs w:val="28"/>
+          <w:u w:val="single"/>
+          <w:lang w:val="en-US"/>
+        </w:rPr>
+        <w:t xml:space="preserve"> {{</w:t>
+      </w:r>
+      <w:proofErr w:type="spellStart"/>
+      <w:r>
+        <w:rPr>
+          <w:rFonts w:ascii="Times New Roman" w:hAnsi="Times New Roman"/>
+          <w:sz w:val="28"/>
+          <w:szCs w:val="28"/>
+          <w:u w:val="single"/>
+          <w:lang w:val="en-US"/>
+        </w:rPr>
+        <w:t>ContractorNumber</w:t>
+      </w:r>
+      <w:proofErr w:type="spellEnd"/>
+      <w:r>
+        <w:rPr>
+          <w:rFonts w:ascii="Times New Roman" w:hAnsi="Times New Roman"/>
+          <w:sz w:val="28"/>
+          <w:szCs w:val="28"/>
+          <w:u w:val="single"/>
+          <w:lang w:val="en-US"/>
+        </w:rPr>
+        <w:t>}}</w:t>
+      </w:r>
+      <w:r>
+        <w:rPr>
+          <w:rFonts w:ascii="Times New Roman" w:hAnsi="Times New Roman"/>
+          <w:sz w:val="28"/>
+          <w:szCs w:val="28"/>
+          <w:u w:val="single"/>
+          <w:lang w:val="en-US"/>
+        </w:rPr>
+        <w:t xml:space="preserve"> </w:t>
+      </w:r>
+      <w:r>
+        <w:rPr>
+          <w:rFonts w:ascii="Times New Roman" w:hAnsi="Times New Roman"/>
+          <w:sz w:val="28"/>
+          <w:szCs w:val="28"/>
+          <w:u w:val="single"/>
+          <w:lang w:val="en-US"/>
+        </w:rPr>
+        <w:t>{</w:t>
+      </w:r>
+      <w:r>
+        <w:rPr>
+          <w:rFonts w:ascii="Times New Roman" w:hAnsi="Times New Roman"/>
+          <w:sz w:val="28"/>
+          <w:szCs w:val="28"/>
+          <w:u w:val="single"/>
+          <w:lang w:val="en-US"/>
+        </w:rPr>
+        <w:t xml:space="preserve">{ </w:t>
+      </w:r>
+      <w:proofErr w:type="spellStart"/>
+      <w:r>
+        <w:rPr>
+          <w:rFonts w:ascii="Times New Roman" w:hAnsi="Times New Roman"/>
+          <w:sz w:val="28"/>
+          <w:szCs w:val="28"/>
+          <w:u w:val="single"/>
+          <w:lang w:val="en-US"/>
+        </w:rPr>
+        <w:t>b</w:t>
+      </w:r>
+      <w:r>
+        <w:rPr>
+          <w:rFonts w:ascii="Times New Roman" w:hAnsi="Times New Roman"/>
+          <w:sz w:val="28"/>
+          <w:szCs w:val="28"/>
+          <w:u w:val="single"/>
+          <w:lang w:val="en-US"/>
+        </w:rPr>
+        <w:t>address</w:t>
+      </w:r>
+      <w:r>
+        <w:rPr>
+          <w:rFonts w:ascii="Times New Roman" w:hAnsi="Times New Roman"/>
+          <w:sz w:val="28"/>
+          <w:szCs w:val="28"/>
+          <w:u w:val="single"/>
+          <w:lang w:val="en-US"/>
+        </w:rPr>
+        <w:t>.</w:t>
+      </w:r>
+      <w:r>
+        <w:rPr>
+          <w:rFonts w:ascii="Times New Roman" w:hAnsi="Times New Roman"/>
+          <w:sz w:val="28"/>
+          <w:szCs w:val="28"/>
+          <w:u w:val="single"/>
+          <w:lang w:val="en-US"/>
+        </w:rPr>
+        <w:t>on_one_line</w:t>
+      </w:r>
+      <w:proofErr w:type="spellEnd"/>
+      <w:r>
+        <w:rPr>
+          <w:rFonts w:ascii="Times New Roman" w:hAnsi="Times New Roman"/>
+          <w:sz w:val="28"/>
+          <w:szCs w:val="28"/>
+          <w:u w:val="single"/>
+          <w:lang w:val="en-US"/>
+        </w:rPr>
+        <w:t>()</w:t>
+      </w:r>
+      <w:r>
+        <w:rPr>
+          <w:rFonts w:ascii="Times New Roman" w:hAnsi="Times New Roman"/>
+          <w:sz w:val="28"/>
+          <w:szCs w:val="28"/>
+          <w:u w:val="single"/>
+          <w:lang w:val="en-US"/>
+        </w:rPr>
+        <w:t xml:space="preserve"> </w:t>
+      </w:r>
+      <w:r>
+        <w:rPr>
+          <w:rFonts w:ascii="Times New Roman" w:hAnsi="Times New Roman"/>
+          <w:sz w:val="28"/>
+          <w:szCs w:val="28"/>
+          <w:u w:val="single"/>
+          <w:lang w:val="en-US"/>
+        </w:rPr>
+        <w:t>}</w:t>
+      </w:r>
+      <w:r>
+        <w:rPr>
+          <w:rFonts w:ascii="Times New Roman" w:hAnsi="Times New Roman"/>
+          <w:sz w:val="28"/>
+          <w:szCs w:val="28"/>
+          <w:u w:val="single"/>
+          <w:lang w:val="en-US"/>
+        </w:rPr>
+        <w:t>}.</w:t>
       </w:r>
     </w:p>
     <w:p>
@@ -969,62 +1257,9 @@
           <w:rFonts w:ascii="Times New Roman" w:hAnsi="Times New Roman"/>
           <w:sz w:val="28"/>
           <w:szCs w:val="28"/>
-          <w:u w:val="single"/>
-          <w:lang w:val="en-US"/>
-        </w:rPr>
-      </w:pPr>
-      <w:r>
-        <w:rPr>
-          <w:rFonts w:ascii="Times New Roman" w:hAnsi="Times New Roman"/>
-          <w:sz w:val="28"/>
-          <w:szCs w:val="28"/>
-          <w:u w:val="single"/>
-          <w:lang w:val="en-US"/>
-        </w:rPr>
-        <w:t>{</w:t>
-      </w:r>
-      <w:r>
-        <w:rPr>
-          <w:rFonts w:ascii="Times New Roman" w:hAnsi="Times New Roman"/>
-          <w:sz w:val="28"/>
-          <w:szCs w:val="28"/>
-          <w:u w:val="single"/>
-          <w:lang w:val="en-US"/>
-        </w:rPr>
-        <w:t>{</w:t>
-      </w:r>
-      <w:proofErr w:type="spellStart"/>
-      <w:r>
-        <w:rPr>
-          <w:rFonts w:ascii="Times New Roman" w:hAnsi="Times New Roman"/>
-          <w:sz w:val="28"/>
-          <w:szCs w:val="28"/>
-          <w:u w:val="single"/>
-          <w:lang w:val="en-US"/>
-        </w:rPr>
-        <w:t>Fencecontractor</w:t>
-      </w:r>
-      <w:proofErr w:type="spellEnd"/>
-      <w:r>
-        <w:rPr>
-          <w:rFonts w:ascii="Times New Roman" w:hAnsi="Times New Roman"/>
-          <w:sz w:val="28"/>
-          <w:szCs w:val="28"/>
-          <w:u w:val="single"/>
-          <w:lang w:val="en-US"/>
-        </w:rPr>
-        <w:t>}</w:t>
-      </w:r>
-      <w:r>
-        <w:rPr>
-          <w:rFonts w:ascii="Times New Roman" w:hAnsi="Times New Roman"/>
-          <w:sz w:val="28"/>
-          <w:szCs w:val="28"/>
-          <w:u w:val="single"/>
-          <w:lang w:val="en-US"/>
-        </w:rPr>
-        <w:t>}</w:t>
-      </w:r>
+          <w:lang w:val="en-US"/>
+        </w:rPr>
+      </w:pPr>
     </w:p>
     <w:p>
       <w:pPr>
@@ -1039,6 +1274,141 @@
           <w:lang w:val="en-US"/>
         </w:rPr>
       </w:pPr>
+      <w:r>
+        <w:rPr>
+          <w:rFonts w:ascii="Times New Roman" w:hAnsi="Times New Roman"/>
+          <w:sz w:val="28"/>
+          <w:szCs w:val="28"/>
+          <w:lang w:val="en-US"/>
+        </w:rPr>
+        <w:t>N.B.—IF</w:t>
+      </w:r>
+      <w:r>
+        <w:rPr>
+          <w:rFonts w:ascii="Times New Roman" w:hAnsi="Times New Roman"/>
+          <w:sz w:val="28"/>
+          <w:szCs w:val="28"/>
+          <w:lang w:val="en-US"/>
+        </w:rPr>
+        <w:t xml:space="preserve"> YOU DO NOT SERVE ME </w:t>
+      </w:r>
+      <w:r>
+        <w:rPr>
+          <w:rFonts w:ascii="Times New Roman" w:hAnsi="Times New Roman"/>
+          <w:sz w:val="28"/>
+          <w:szCs w:val="28"/>
+          <w:lang w:val="en-US"/>
+        </w:rPr>
+        <w:t>WITHIN THIRTY DAYS</w:t>
+      </w:r>
+      <w:r>
+        <w:rPr>
+          <w:rFonts w:ascii="Times New Roman" w:hAnsi="Times New Roman"/>
+          <w:sz w:val="28"/>
+          <w:szCs w:val="28"/>
+          <w:lang w:val="en-US"/>
+        </w:rPr>
+        <w:t xml:space="preserve"> </w:t>
+      </w:r>
+      <w:r>
+        <w:rPr>
+          <w:rFonts w:ascii="Times New Roman" w:hAnsi="Times New Roman"/>
+          <w:sz w:val="28"/>
+          <w:szCs w:val="28"/>
+          <w:lang w:val="en-US"/>
+        </w:rPr>
+        <w:t xml:space="preserve">AFTER </w:t>
+      </w:r>
+      <w:r>
+        <w:rPr>
+          <w:rFonts w:ascii="Times New Roman" w:hAnsi="Times New Roman"/>
+          <w:sz w:val="28"/>
+          <w:szCs w:val="28"/>
+          <w:lang w:val="en-US"/>
+        </w:rPr>
+        <w:t xml:space="preserve">RECEIVING </w:t>
+      </w:r>
+      <w:r>
+        <w:rPr>
+          <w:rFonts w:ascii="Times New Roman" w:hAnsi="Times New Roman"/>
+          <w:sz w:val="28"/>
+          <w:szCs w:val="28"/>
+          <w:lang w:val="en-US"/>
+        </w:rPr>
+        <w:t>THIS</w:t>
+      </w:r>
+      <w:r>
+        <w:rPr>
+          <w:rFonts w:ascii="Times New Roman" w:hAnsi="Times New Roman"/>
+          <w:sz w:val="28"/>
+          <w:szCs w:val="28"/>
+          <w:lang w:val="en-US"/>
+        </w:rPr>
+        <w:t xml:space="preserve"> </w:t>
+      </w:r>
+      <w:r>
+        <w:rPr>
+          <w:rFonts w:ascii="Times New Roman" w:hAnsi="Times New Roman"/>
+          <w:sz w:val="28"/>
+          <w:szCs w:val="28"/>
+          <w:lang w:val="en-US"/>
+        </w:rPr>
+        <w:t xml:space="preserve">NOTICE </w:t>
+      </w:r>
+      <w:r>
+        <w:rPr>
+          <w:rFonts w:ascii="Times New Roman" w:hAnsi="Times New Roman"/>
+          <w:sz w:val="28"/>
+          <w:szCs w:val="28"/>
+          <w:lang w:val="en-US"/>
+        </w:rPr>
+        <w:t>PROVIDE ME</w:t>
+      </w:r>
+      <w:r>
+        <w:rPr>
+          <w:rFonts w:ascii="Times New Roman" w:hAnsi="Times New Roman"/>
+          <w:sz w:val="28"/>
+          <w:szCs w:val="28"/>
+          <w:lang w:val="en-US"/>
+        </w:rPr>
+        <w:t xml:space="preserve"> A CROSS-NOTICE IN ACCORDANCE WITH THE</w:t>
+      </w:r>
+      <w:r>
+        <w:rPr>
+          <w:rFonts w:ascii="Times New Roman" w:hAnsi="Times New Roman"/>
+          <w:sz w:val="28"/>
+          <w:szCs w:val="28"/>
+          <w:lang w:val="en-US"/>
+        </w:rPr>
+        <w:t xml:space="preserve"> </w:t>
+      </w:r>
+      <w:r>
+        <w:rPr>
+          <w:rFonts w:ascii="Times New Roman" w:hAnsi="Times New Roman"/>
+          <w:sz w:val="28"/>
+          <w:szCs w:val="28"/>
+          <w:lang w:val="en-US"/>
+        </w:rPr>
+        <w:t>FENCES ACT, YOU WILL BE DEEMED TO HAVE AGREED TO THESE</w:t>
+      </w:r>
+      <w:r>
+        <w:rPr>
+          <w:rFonts w:ascii="Times New Roman" w:hAnsi="Times New Roman"/>
+          <w:sz w:val="28"/>
+          <w:szCs w:val="28"/>
+          <w:lang w:val="en-US"/>
+        </w:rPr>
+        <w:t xml:space="preserve"> </w:t>
+      </w:r>
+      <w:r>
+        <w:rPr>
+          <w:rFonts w:ascii="Times New Roman" w:hAnsi="Times New Roman"/>
+          <w:sz w:val="28"/>
+          <w:szCs w:val="28"/>
+          <w:lang w:val="en-US"/>
+        </w:rPr>
+        <w:t>PROPOSALS AND WILL BE BOUND THEREBY.</w:t>
+      </w:r>
     </w:p>
     <w:p>
       <w:pPr>
@@ -1053,69 +1423,6 @@
           <w:lang w:val="en-US"/>
         </w:rPr>
       </w:pPr>
-      <w:r>
-        <w:rPr>
-          <w:rFonts w:ascii="Times New Roman" w:hAnsi="Times New Roman"/>
-          <w:sz w:val="28"/>
-          <w:szCs w:val="28"/>
-          <w:lang w:val="en-US"/>
-        </w:rPr>
-        <w:t>N.B.—IF YOU DO NOT WITHIN THIRTY DAYS AFTER SERVICE OF THIS</w:t>
-      </w:r>
-      <w:r>
-        <w:rPr>
-          <w:rFonts w:ascii="Times New Roman" w:hAnsi="Times New Roman"/>
-          <w:sz w:val="28"/>
-          <w:szCs w:val="28"/>
-          <w:lang w:val="en-US"/>
-        </w:rPr>
-        <w:t xml:space="preserve"> </w:t>
-      </w:r>
-      <w:r>
-        <w:rPr>
-          <w:rFonts w:ascii="Times New Roman" w:hAnsi="Times New Roman"/>
-          <w:sz w:val="28"/>
-          <w:szCs w:val="28"/>
-          <w:lang w:val="en-US"/>
-        </w:rPr>
-        <w:t>NOTICE SERVE UPON ME A CROSS-NOTICE IN ACCORDANCE WITH THE</w:t>
-      </w:r>
-      <w:r>
-        <w:rPr>
-          <w:rFonts w:ascii="Times New Roman" w:hAnsi="Times New Roman"/>
-          <w:sz w:val="28"/>
-          <w:szCs w:val="28"/>
-          <w:lang w:val="en-US"/>
-        </w:rPr>
-        <w:t xml:space="preserve"> </w:t>
-      </w:r>
-      <w:r>
-        <w:rPr>
-          <w:rFonts w:ascii="Times New Roman" w:hAnsi="Times New Roman"/>
-          <w:sz w:val="28"/>
-          <w:szCs w:val="28"/>
-          <w:lang w:val="en-US"/>
-        </w:rPr>
-        <w:t>FENCES ACT, YOU WILL BE DEEMED TO HAVE AGREED TO THESE</w:t>
-      </w:r>
-      <w:r>
-        <w:rPr>
-          <w:rFonts w:ascii="Times New Roman" w:hAnsi="Times New Roman"/>
-          <w:sz w:val="28"/>
-          <w:szCs w:val="28"/>
-          <w:lang w:val="en-US"/>
-        </w:rPr>
-        <w:t xml:space="preserve"> </w:t>
-      </w:r>
-      <w:r>
-        <w:rPr>
-          <w:rFonts w:ascii="Times New Roman" w:hAnsi="Times New Roman"/>
-          <w:sz w:val="28"/>
-          <w:szCs w:val="28"/>
-          <w:lang w:val="en-US"/>
-        </w:rPr>
-        <w:t>PROPOSALS AND WILL BE BOUND THEREBY.</w:t>
-      </w:r>
     </w:p>
     <w:p>
       <w:pPr>
@@ -1130,6 +1437,35 @@
           <w:lang w:val="en-US"/>
         </w:rPr>
       </w:pPr>
+      <w:r>
+        <w:rPr>
+          <w:rFonts w:ascii="Times New Roman" w:hAnsi="Times New Roman"/>
+          <w:sz w:val="28"/>
+          <w:szCs w:val="28"/>
+          <w:lang w:val="en-US"/>
+        </w:rPr>
+        <w:t xml:space="preserve">This Notice is given pursuant to the </w:t>
+      </w:r>
+      <w:r>
+        <w:rPr>
+          <w:rFonts w:ascii="Times New Roman" w:hAnsi="Times New Roman"/>
+          <w:i/>
+          <w:iCs/>
+          <w:sz w:val="28"/>
+          <w:szCs w:val="28"/>
+          <w:lang w:val="en-US"/>
+        </w:rPr>
+        <w:t>Fences Act 1975</w:t>
+      </w:r>
+      <w:r>
+        <w:rPr>
+          <w:rFonts w:ascii="Times New Roman" w:hAnsi="Times New Roman"/>
+          <w:sz w:val="28"/>
+          <w:szCs w:val="28"/>
+          <w:lang w:val="en-US"/>
+        </w:rPr>
+        <w:t>.</w:t>
+      </w:r>
     </w:p>
     <w:p>
       <w:pPr>
@@ -1144,35 +1480,6 @@
           <w:lang w:val="en-US"/>
         </w:rPr>
       </w:pPr>
-      <w:r>
-        <w:rPr>
-          <w:rFonts w:ascii="Times New Roman" w:hAnsi="Times New Roman"/>
-          <w:sz w:val="28"/>
-          <w:szCs w:val="28"/>
-          <w:lang w:val="en-US"/>
-        </w:rPr>
-        <w:t xml:space="preserve">This Notice is given pursuant to the </w:t>
-      </w:r>
-      <w:r>
-        <w:rPr>
-          <w:rFonts w:ascii="Times New Roman" w:hAnsi="Times New Roman"/>
-          <w:i/>
-          <w:iCs/>
-          <w:sz w:val="28"/>
-          <w:szCs w:val="28"/>
-          <w:lang w:val="en-US"/>
-        </w:rPr>
-        <w:t>Fences Act 1975</w:t>
-      </w:r>
-      <w:r>
-        <w:rPr>
-          <w:rFonts w:ascii="Times New Roman" w:hAnsi="Times New Roman"/>
-          <w:sz w:val="28"/>
-          <w:szCs w:val="28"/>
-          <w:lang w:val="en-US"/>
-        </w:rPr>
-        <w:t>.</w:t>
-      </w:r>
     </w:p>
     <w:p>
       <w:pPr>
@@ -1187,6 +1494,71 @@
           <w:lang w:val="en-US"/>
         </w:rPr>
       </w:pPr>
+      <w:r>
+        <w:rPr>
+          <w:rFonts w:ascii="Times New Roman" w:hAnsi="Times New Roman"/>
+          <w:sz w:val="28"/>
+          <w:szCs w:val="28"/>
+          <w:lang w:val="en-US"/>
+        </w:rPr>
+        <w:t>(9) Dated</w:t>
+      </w:r>
+      <w:r>
+        <w:rPr>
+          <w:rFonts w:ascii="Times New Roman" w:hAnsi="Times New Roman"/>
+          <w:sz w:val="28"/>
+          <w:szCs w:val="28"/>
+          <w:lang w:val="en-US"/>
+        </w:rPr>
+        <w:t xml:space="preserve"> </w:t>
+      </w:r>
+      <w:r>
+        <w:rPr>
+          <w:rFonts w:ascii="Times New Roman" w:hAnsi="Times New Roman"/>
+          <w:sz w:val="28"/>
+          <w:szCs w:val="28"/>
+          <w:lang w:val="en-US"/>
+        </w:rPr>
+        <w:t>{</w:t>
+      </w:r>
+      <w:r>
+        <w:rPr>
+          <w:rFonts w:ascii="Times New Roman" w:hAnsi="Times New Roman"/>
+          <w:sz w:val="28"/>
+          <w:szCs w:val="28"/>
+          <w:lang w:val="en-US"/>
+        </w:rPr>
+        <w:t xml:space="preserve">{ today(format='d MMMM </w:t>
+      </w:r>
+      <w:proofErr w:type="spellStart"/>
+      <w:r>
+        <w:rPr>
+          <w:rFonts w:ascii="Times New Roman" w:hAnsi="Times New Roman"/>
+          <w:sz w:val="28"/>
+          <w:szCs w:val="28"/>
+          <w:lang w:val="en-US"/>
+        </w:rPr>
+        <w:t>yyyy</w:t>
+      </w:r>
+      <w:proofErr w:type="spellEnd"/>
+      <w:r>
+        <w:rPr>
+          <w:rFonts w:ascii="Times New Roman" w:hAnsi="Times New Roman"/>
+          <w:sz w:val="28"/>
+          <w:szCs w:val="28"/>
+          <w:lang w:val="en-US"/>
+        </w:rPr>
+        <w:t>') }</w:t>
+      </w:r>
+      <w:r>
+        <w:rPr>
+          <w:rFonts w:ascii="Times New Roman" w:hAnsi="Times New Roman"/>
+          <w:sz w:val="28"/>
+          <w:szCs w:val="28"/>
+          <w:lang w:val="en-US"/>
+        </w:rPr>
+        <w:t>}</w:t>
+      </w:r>
     </w:p>
     <w:p>
       <w:pPr>
@@ -1201,71 +1573,6 @@
           <w:lang w:val="en-US"/>
         </w:rPr>
       </w:pPr>
-      <w:r>
-        <w:rPr>
-          <w:rFonts w:ascii="Times New Roman" w:hAnsi="Times New Roman"/>
-          <w:sz w:val="28"/>
-          <w:szCs w:val="28"/>
-          <w:lang w:val="en-US"/>
-        </w:rPr>
-        <w:t>(9) Dated</w:t>
-      </w:r>
-      <w:r>
-        <w:rPr>
-          <w:rFonts w:ascii="Times New Roman" w:hAnsi="Times New Roman"/>
-          <w:sz w:val="28"/>
-          <w:szCs w:val="28"/>
-          <w:lang w:val="en-US"/>
-        </w:rPr>
-        <w:t xml:space="preserve"> </w:t>
-      </w:r>
-      <w:r>
-        <w:rPr>
-          <w:rFonts w:ascii="Times New Roman" w:hAnsi="Times New Roman"/>
-          <w:sz w:val="28"/>
-          <w:szCs w:val="28"/>
-          <w:lang w:val="en-US"/>
-        </w:rPr>
-        <w:t>{</w:t>
-      </w:r>
-      <w:r>
-        <w:rPr>
-          <w:rFonts w:ascii="Times New Roman" w:hAnsi="Times New Roman"/>
-          <w:sz w:val="28"/>
-          <w:szCs w:val="28"/>
-          <w:lang w:val="en-US"/>
-        </w:rPr>
-        <w:t xml:space="preserve">{ today(format='d MMMM </w:t>
-      </w:r>
-      <w:proofErr w:type="spellStart"/>
-      <w:r>
-        <w:rPr>
-          <w:rFonts w:ascii="Times New Roman" w:hAnsi="Times New Roman"/>
-          <w:sz w:val="28"/>
-          <w:szCs w:val="28"/>
-          <w:lang w:val="en-US"/>
-        </w:rPr>
-        <w:t>yyyy</w:t>
-      </w:r>
-      <w:proofErr w:type="spellEnd"/>
-      <w:r>
-        <w:rPr>
-          <w:rFonts w:ascii="Times New Roman" w:hAnsi="Times New Roman"/>
-          <w:sz w:val="28"/>
-          <w:szCs w:val="28"/>
-          <w:lang w:val="en-US"/>
-        </w:rPr>
-        <w:t>') }</w:t>
-      </w:r>
-      <w:r>
-        <w:rPr>
-          <w:rFonts w:ascii="Times New Roman" w:hAnsi="Times New Roman"/>
-          <w:sz w:val="28"/>
-          <w:szCs w:val="28"/>
-          <w:lang w:val="en-US"/>
-        </w:rPr>
-        <w:t>}</w:t>
-      </w:r>
     </w:p>
     <w:p>
       <w:pPr>
@@ -1280,6 +1587,15 @@
           <w:lang w:val="en-US"/>
         </w:rPr>
       </w:pPr>
+      <w:r>
+        <w:rPr>
+          <w:rFonts w:ascii="Times New Roman" w:hAnsi="Times New Roman"/>
+          <w:sz w:val="28"/>
+          <w:szCs w:val="28"/>
+          <w:lang w:val="en-US"/>
+        </w:rPr>
+        <w:t>(10) (Signed)</w:t>
+      </w:r>
     </w:p>
     <w:p>
       <w:pPr>
@@ -1301,7 +1617,7 @@
           <w:szCs w:val="28"/>
           <w:lang w:val="en-US"/>
         </w:rPr>
-        <w:t>(10) (Signed)</w:t>
+        <w:t>_________________________________________________</w:t>
       </w:r>
     </w:p>
     <w:p>
@@ -1317,15 +1633,6 @@
           <w:lang w:val="en-US"/>
         </w:rPr>
       </w:pPr>
-      <w:r>
-        <w:rPr>
-          <w:rFonts w:ascii="Times New Roman" w:hAnsi="Times New Roman"/>
-          <w:sz w:val="28"/>
-          <w:szCs w:val="28"/>
-          <w:lang w:val="en-US"/>
-        </w:rPr>
-        <w:t>_________________________________________________</w:t>
-      </w:r>
     </w:p>
     <w:p>
       <w:pPr>
@@ -1340,6 +1647,15 @@
           <w:lang w:val="en-US"/>
         </w:rPr>
       </w:pPr>
+      <w:r>
+        <w:rPr>
+          <w:rFonts w:ascii="Times New Roman" w:hAnsi="Times New Roman"/>
+          <w:sz w:val="28"/>
+          <w:szCs w:val="28"/>
+          <w:lang w:val="en-US"/>
+        </w:rPr>
+        <w:t>(11) Name and address for service of a cross-notice</w:t>
+      </w:r>
     </w:p>
     <w:p>
       <w:pPr>
@@ -1351,17 +1667,173 @@
           <w:rFonts w:ascii="Times New Roman" w:hAnsi="Times New Roman"/>
           <w:sz w:val="28"/>
           <w:szCs w:val="28"/>
-          <w:lang w:val="en-US"/>
-        </w:rPr>
-      </w:pPr>
-      <w:r>
-        <w:rPr>
-          <w:rFonts w:ascii="Times New Roman" w:hAnsi="Times New Roman"/>
-          <w:sz w:val="28"/>
-          <w:szCs w:val="28"/>
-          <w:lang w:val="en-US"/>
-        </w:rPr>
-        <w:t>(11) Name and address for service of a cross-notice</w:t>
+          <w:u w:val="single"/>
+          <w:lang w:val="en-US"/>
+        </w:rPr>
+      </w:pPr>
+      <w:r>
+        <w:rPr>
+          <w:rFonts w:ascii="Times New Roman" w:hAnsi="Times New Roman"/>
+          <w:sz w:val="28"/>
+          <w:szCs w:val="28"/>
+          <w:u w:val="single"/>
+          <w:lang w:val="en-US"/>
+        </w:rPr>
+        <w:t>{</w:t>
+      </w:r>
+      <w:r>
+        <w:rPr>
+          <w:rFonts w:ascii="Times New Roman" w:hAnsi="Times New Roman"/>
+          <w:sz w:val="28"/>
+          <w:szCs w:val="28"/>
+          <w:u w:val="single"/>
+          <w:lang w:val="en-US"/>
+        </w:rPr>
+        <w:t xml:space="preserve">{ </w:t>
+      </w:r>
+      <w:proofErr w:type="spellStart"/>
+      <w:r>
+        <w:rPr>
+          <w:rFonts w:ascii="Times New Roman" w:hAnsi="Times New Roman"/>
+          <w:sz w:val="28"/>
+          <w:szCs w:val="28"/>
+          <w:u w:val="single"/>
+          <w:lang w:val="en-US"/>
+        </w:rPr>
+        <w:t>FLACname</w:t>
+      </w:r>
+      <w:proofErr w:type="spellEnd"/>
+      <w:r>
+        <w:rPr>
+          <w:rFonts w:ascii="Times New Roman" w:hAnsi="Times New Roman"/>
+          <w:sz w:val="28"/>
+          <w:szCs w:val="28"/>
+          <w:u w:val="single"/>
+          <w:lang w:val="en-US"/>
+        </w:rPr>
+        <w:t xml:space="preserve"> }</w:t>
+      </w:r>
+      <w:r>
+        <w:rPr>
+          <w:rFonts w:ascii="Times New Roman" w:hAnsi="Times New Roman"/>
+          <w:sz w:val="28"/>
+          <w:szCs w:val="28"/>
+          <w:u w:val="single"/>
+          <w:lang w:val="en-US"/>
+        </w:rPr>
+        <w:t>}</w:t>
+      </w:r>
+      <w:r>
+        <w:rPr>
+          <w:rFonts w:ascii="Times New Roman" w:hAnsi="Times New Roman"/>
+          <w:sz w:val="28"/>
+          <w:szCs w:val="28"/>
+          <w:u w:val="single"/>
+          <w:lang w:val="en-US"/>
+        </w:rPr>
+        <w:t xml:space="preserve">, </w:t>
+      </w:r>
+      <w:r>
+        <w:rPr>
+          <w:rFonts w:ascii="Times New Roman" w:hAnsi="Times New Roman"/>
+          <w:sz w:val="28"/>
+          <w:szCs w:val="28"/>
+          <w:u w:val="single"/>
+          <w:lang w:val="en-US"/>
+        </w:rPr>
+        <w:t>{</w:t>
+      </w:r>
+      <w:r>
+        <w:rPr>
+          <w:rFonts w:ascii="Times New Roman" w:hAnsi="Times New Roman"/>
+          <w:sz w:val="28"/>
+          <w:szCs w:val="28"/>
+          <w:u w:val="single"/>
+          <w:lang w:val="en-US"/>
+        </w:rPr>
+        <w:t xml:space="preserve">{ </w:t>
+      </w:r>
+      <w:proofErr w:type="spellStart"/>
+      <w:r>
+        <w:rPr>
+          <w:rFonts w:ascii="Times New Roman" w:hAnsi="Times New Roman"/>
+          <w:sz w:val="28"/>
+          <w:szCs w:val="28"/>
+          <w:u w:val="single"/>
+          <w:lang w:val="en-US"/>
+        </w:rPr>
+        <w:t>address</w:t>
+      </w:r>
+      <w:r>
+        <w:rPr>
+          <w:rFonts w:ascii="Times New Roman" w:hAnsi="Times New Roman"/>
+          <w:sz w:val="28"/>
+          <w:szCs w:val="28"/>
+          <w:u w:val="single"/>
+          <w:lang w:val="en-US"/>
+        </w:rPr>
+        <w:t>.</w:t>
+      </w:r>
+      <w:r>
+        <w:rPr>
+          <w:rFonts w:ascii="Times New Roman" w:hAnsi="Times New Roman"/>
+          <w:sz w:val="28"/>
+          <w:szCs w:val="28"/>
+          <w:u w:val="single"/>
+          <w:lang w:val="en-US"/>
+        </w:rPr>
+        <w:t>on_one_line</w:t>
+      </w:r>
+      <w:proofErr w:type="spellEnd"/>
+      <w:r>
+        <w:rPr>
+          <w:rFonts w:ascii="Times New Roman" w:hAnsi="Times New Roman"/>
+          <w:sz w:val="28"/>
+          <w:szCs w:val="28"/>
+          <w:u w:val="single"/>
+          <w:lang w:val="en-US"/>
+        </w:rPr>
+        <w:t>()</w:t>
+      </w:r>
+      <w:r>
+        <w:rPr>
+          <w:rFonts w:ascii="Times New Roman" w:hAnsi="Times New Roman"/>
+          <w:sz w:val="28"/>
+          <w:szCs w:val="28"/>
+          <w:u w:val="single"/>
+          <w:lang w:val="en-US"/>
+        </w:rPr>
+        <w:t xml:space="preserve"> </w:t>
+      </w:r>
+      <w:r>
+        <w:rPr>
+          <w:rFonts w:ascii="Times New Roman" w:hAnsi="Times New Roman"/>
+          <w:sz w:val="28"/>
+          <w:szCs w:val="28"/>
+          <w:u w:val="single"/>
+          <w:lang w:val="en-US"/>
+        </w:rPr>
+        <w:t>}</w:t>
+      </w:r>
+      <w:r>
+        <w:rPr>
+          <w:rFonts w:ascii="Times New Roman" w:hAnsi="Times New Roman"/>
+          <w:sz w:val="28"/>
+          <w:szCs w:val="28"/>
+          <w:u w:val="single"/>
+          <w:lang w:val="en-US"/>
+        </w:rPr>
+        <w:t>}</w:t>
+      </w:r>
+      <w:r>
+        <w:rPr>
+          <w:rFonts w:ascii="Times New Roman" w:hAnsi="Times New Roman"/>
+          <w:sz w:val="28"/>
+          <w:szCs w:val="28"/>
+          <w:u w:val="single"/>
+          <w:lang w:val="en-US"/>
+        </w:rPr>
+        <w:t>.</w:t>
       </w:r>
     </w:p>
     <w:p>
@@ -1374,185 +1846,6 @@
           <w:rFonts w:ascii="Times New Roman" w:hAnsi="Times New Roman"/>
           <w:sz w:val="28"/>
           <w:szCs w:val="28"/>
-          <w:u w:val="single"/>
-          <w:lang w:val="en-US"/>
-        </w:rPr>
-      </w:pPr>
-      <w:r>
-        <w:rPr>
-          <w:rFonts w:ascii="Times New Roman" w:hAnsi="Times New Roman"/>
-          <w:sz w:val="28"/>
-          <w:szCs w:val="28"/>
-          <w:u w:val="single"/>
-          <w:lang w:val="en-US"/>
-        </w:rPr>
-        <w:t>{</w:t>
-      </w:r>
-      <w:r>
-        <w:rPr>
-          <w:rFonts w:ascii="Times New Roman" w:hAnsi="Times New Roman"/>
-          <w:sz w:val="28"/>
-          <w:szCs w:val="28"/>
-          <w:u w:val="single"/>
-          <w:lang w:val="en-US"/>
-        </w:rPr>
-        <w:t xml:space="preserve">{ </w:t>
-      </w:r>
-      <w:proofErr w:type="spellStart"/>
-      <w:r>
-        <w:rPr>
-          <w:rFonts w:ascii="Times New Roman" w:hAnsi="Times New Roman"/>
-          <w:sz w:val="28"/>
-          <w:szCs w:val="28"/>
-          <w:u w:val="single"/>
-          <w:lang w:val="en-US"/>
-        </w:rPr>
-        <w:t>FLACname</w:t>
-      </w:r>
-      <w:proofErr w:type="spellEnd"/>
-      <w:r>
-        <w:rPr>
-          <w:rFonts w:ascii="Times New Roman" w:hAnsi="Times New Roman"/>
-          <w:sz w:val="28"/>
-          <w:szCs w:val="28"/>
-          <w:u w:val="single"/>
-          <w:lang w:val="en-US"/>
-        </w:rPr>
-        <w:t xml:space="preserve"> }</w:t>
-      </w:r>
-      <w:r>
-        <w:rPr>
-          <w:rFonts w:ascii="Times New Roman" w:hAnsi="Times New Roman"/>
-          <w:sz w:val="28"/>
-          <w:szCs w:val="28"/>
-          <w:u w:val="single"/>
-          <w:lang w:val="en-US"/>
-        </w:rPr>
-        <w:t>}</w:t>
-      </w:r>
-      <w:r>
-        <w:rPr>
-          <w:rFonts w:ascii="Times New Roman" w:hAnsi="Times New Roman"/>
-          <w:sz w:val="28"/>
-          <w:szCs w:val="28"/>
-          <w:u w:val="single"/>
-          <w:lang w:val="en-US"/>
-        </w:rPr>
-        <w:t xml:space="preserve">, </w:t>
-      </w:r>
-      <w:r>
-        <w:rPr>
-          <w:rFonts w:ascii="Times New Roman" w:hAnsi="Times New Roman"/>
-          <w:sz w:val="28"/>
-          <w:szCs w:val="28"/>
-          <w:u w:val="single"/>
-          <w:lang w:val="en-US"/>
-        </w:rPr>
-        <w:t>{</w:t>
-      </w:r>
-      <w:r>
-        <w:rPr>
-          <w:rFonts w:ascii="Times New Roman" w:hAnsi="Times New Roman"/>
-          <w:sz w:val="28"/>
-          <w:szCs w:val="28"/>
-          <w:u w:val="single"/>
-          <w:lang w:val="en-US"/>
-        </w:rPr>
-        <w:t xml:space="preserve">{ </w:t>
-      </w:r>
-      <w:proofErr w:type="spellStart"/>
-      <w:r>
-        <w:rPr>
-          <w:rFonts w:ascii="Times New Roman" w:hAnsi="Times New Roman"/>
-          <w:sz w:val="28"/>
-          <w:szCs w:val="28"/>
-          <w:u w:val="single"/>
-          <w:lang w:val="en-US"/>
-        </w:rPr>
-        <w:t>address</w:t>
-      </w:r>
-      <w:r>
-        <w:rPr>
-          <w:rFonts w:ascii="Times New Roman" w:hAnsi="Times New Roman"/>
-          <w:sz w:val="28"/>
-          <w:szCs w:val="28"/>
-          <w:u w:val="single"/>
-          <w:lang w:val="en-US"/>
-        </w:rPr>
-        <w:t>.</w:t>
-      </w:r>
-      <w:r>
-        <w:rPr>
-          <w:rFonts w:ascii="Times New Roman" w:hAnsi="Times New Roman"/>
-          <w:sz w:val="28"/>
-          <w:szCs w:val="28"/>
-          <w:u w:val="single"/>
-          <w:lang w:val="en-US"/>
-        </w:rPr>
-        <w:t>on_one_line</w:t>
-      </w:r>
-      <w:proofErr w:type="spellEnd"/>
-      <w:r>
-        <w:rPr>
-          <w:rFonts w:ascii="Times New Roman" w:hAnsi="Times New Roman"/>
-          <w:sz w:val="28"/>
-          <w:szCs w:val="28"/>
-          <w:u w:val="single"/>
-          <w:lang w:val="en-US"/>
-        </w:rPr>
-        <w:t>()</w:t>
-      </w:r>
-      <w:r>
-        <w:rPr>
-          <w:rFonts w:ascii="Times New Roman" w:hAnsi="Times New Roman"/>
-          <w:sz w:val="28"/>
-          <w:szCs w:val="28"/>
-          <w:u w:val="single"/>
-          <w:lang w:val="en-US"/>
-        </w:rPr>
-        <w:t xml:space="preserve"> </w:t>
-      </w:r>
-      <w:r>
-        <w:rPr>
-          <w:rFonts w:ascii="Times New Roman" w:hAnsi="Times New Roman"/>
-          <w:sz w:val="28"/>
-          <w:szCs w:val="28"/>
-          <w:u w:val="single"/>
-          <w:lang w:val="en-US"/>
-        </w:rPr>
-        <w:t>}</w:t>
-      </w:r>
-      <w:r>
-        <w:rPr>
-          <w:rFonts w:ascii="Times New Roman" w:hAnsi="Times New Roman"/>
-          <w:sz w:val="28"/>
-          <w:szCs w:val="28"/>
-          <w:u w:val="single"/>
-          <w:lang w:val="en-US"/>
-        </w:rPr>
-        <w:t>}</w:t>
-      </w:r>
-      <w:r>
-        <w:rPr>
-          <w:rFonts w:ascii="Times New Roman" w:hAnsi="Times New Roman"/>
-          <w:sz w:val="28"/>
-          <w:szCs w:val="28"/>
-          <w:u w:val="single"/>
-          <w:lang w:val="en-US"/>
-        </w:rPr>
-        <w:t>.</w:t>
-      </w:r>
-    </w:p>
-    <w:p>
-      <w:pPr>
-        <w:autoSpaceDE w:val="0"/>
-        <w:autoSpaceDN w:val="0"/>
-        <w:adjustRightInd w:val="0"/>
-        <w:spacing w:before="0" w:after="0"/>
-        <w:rPr>
-          <w:rFonts w:ascii="Times New Roman" w:hAnsi="Times New Roman"/>
-          <w:sz w:val="28"/>
-          <w:szCs w:val="28"/>
           <w:lang w:val="en-US"/>
         </w:rPr>
       </w:pPr>
@@ -1588,270 +1881,621 @@
           <w:noProof/>
         </w:rPr>
         <w:lastRenderedPageBreak/>
-        <w:pict w14:anchorId="68C88412">
-          <v:shapetype id="_x0000_t202" coordsize="21600,21600" o:spt="202" path="m,l,21600r21600,l21600,xe">
-            <v:stroke joinstyle="miter"/>
-            <v:path gradientshapeok="t" o:connecttype="rect"/>
-          </v:shapetype>
-          <v:shape id="_x0000_s1026" type="#_x0000_t202" alt="" style="position:absolute;margin-left:0;margin-top:0;width:441.75pt;height:233.9pt;z-index:1;mso-wrap-style:none;mso-wrap-edited:f;mso-width-percent:0;mso-height-percent:0;mso-width-percent:0;mso-height-percent:0;v-text-anchor:top">
-            <v:textbox style="mso-fit-shape-to-text:t">
-              <w:txbxContent>
-                <w:p>
-                  <w:pPr>
-                    <w:shd w:val="clear" w:color="auto" w:fill="E0E0E0"/>
-                    <w:rPr>
-                      <w:rFonts w:ascii="Times New Roman" w:hAnsi="Times New Roman"/>
-                      <w:sz w:val="28"/>
-                      <w:szCs w:val="28"/>
-                    </w:rPr>
-                  </w:pPr>
-                  <w:r>
-                    <w:rPr>
-                      <w:rFonts w:ascii="Times New Roman" w:hAnsi="Times New Roman"/>
-                      <w:sz w:val="28"/>
-                      <w:szCs w:val="28"/>
-                    </w:rPr>
-                    <w:t>INSTRUCTIONS</w:t>
-                  </w:r>
-                </w:p>
-                <w:p>
-                  <w:pPr>
-                    <w:shd w:val="clear" w:color="auto" w:fill="E0E0E0"/>
-                    <w:rPr>
-                      <w:rFonts w:ascii="Times New Roman" w:hAnsi="Times New Roman"/>
-                      <w:sz w:val="28"/>
-                      <w:szCs w:val="28"/>
-                    </w:rPr>
-                  </w:pPr>
-                </w:p>
-                <w:p>
-                  <w:pPr>
-                    <w:shd w:val="clear" w:color="auto" w:fill="E0E0E0"/>
-                    <w:rPr>
-                      <w:rFonts w:ascii="Times New Roman" w:hAnsi="Times New Roman"/>
-                      <w:b/>
-                    </w:rPr>
-                  </w:pPr>
-                  <w:r>
-                    <w:rPr>
-                      <w:rFonts w:ascii="Times New Roman" w:hAnsi="Times New Roman"/>
-                      <w:b/>
-                    </w:rPr>
-                    <w:t>(1) Name(s) of owner(s) of neighbouring land</w:t>
-                  </w:r>
-                </w:p>
-                <w:p>
-                  <w:pPr>
-                    <w:shd w:val="clear" w:color="auto" w:fill="E0E0E0"/>
-                    <w:rPr>
-                      <w:rFonts w:ascii="Times New Roman" w:hAnsi="Times New Roman"/>
-                      <w:b/>
-                    </w:rPr>
-                  </w:pPr>
-                  <w:r>
-                    <w:rPr>
-                      <w:rFonts w:ascii="Times New Roman" w:hAnsi="Times New Roman"/>
-                      <w:b/>
-                    </w:rPr>
-                    <w:t>(2) Addresses or description of neighbouring land</w:t>
-                  </w:r>
-                </w:p>
-                <w:p>
-                  <w:pPr>
-                    <w:shd w:val="clear" w:color="auto" w:fill="E0E0E0"/>
-                    <w:rPr>
-                      <w:rFonts w:ascii="Times New Roman" w:hAnsi="Times New Roman"/>
-                      <w:b/>
-                    </w:rPr>
-                  </w:pPr>
-                  <w:r>
-                    <w:rPr>
-                      <w:rFonts w:ascii="Times New Roman" w:hAnsi="Times New Roman"/>
-                      <w:b/>
-                    </w:rPr>
-                    <w:t>(3) Address or description of your land</w:t>
-                  </w:r>
-                </w:p>
-                <w:p>
-                  <w:pPr>
-                    <w:shd w:val="clear" w:color="auto" w:fill="E0E0E0"/>
-                    <w:rPr>
-                      <w:rFonts w:ascii="Times New Roman" w:hAnsi="Times New Roman"/>
-                      <w:b/>
-                    </w:rPr>
-                  </w:pPr>
-                  <w:r>
-                    <w:rPr>
-                      <w:rFonts w:ascii="Times New Roman" w:hAnsi="Times New Roman"/>
-                      <w:b/>
-                    </w:rPr>
-                    <w:t>(4) Length and position of proposed fence</w:t>
-                  </w:r>
-                </w:p>
-                <w:p>
-                  <w:pPr>
-                    <w:shd w:val="clear" w:color="auto" w:fill="E0E0E0"/>
-                    <w:rPr>
-                      <w:rFonts w:ascii="Times New Roman" w:hAnsi="Times New Roman"/>
-                      <w:b/>
-                    </w:rPr>
-                  </w:pPr>
-                  <w:r>
-                    <w:rPr>
-                      <w:rFonts w:ascii="Times New Roman" w:hAnsi="Times New Roman"/>
-                      <w:b/>
-                    </w:rPr>
-                    <w:t>(5) Type of fence (</w:t>
-                  </w:r>
-                  <w:proofErr w:type="spellStart"/>
-                  <w:r>
-                    <w:rPr>
-                      <w:rFonts w:ascii="Times New Roman" w:hAnsi="Times New Roman"/>
-                      <w:b/>
-                    </w:rPr>
-                    <w:t>eg.</w:t>
-                  </w:r>
-                  <w:proofErr w:type="spellEnd"/>
-                  <w:r>
-                    <w:rPr>
-                      <w:rFonts w:ascii="Times New Roman" w:hAnsi="Times New Roman"/>
-                      <w:b/>
-                    </w:rPr>
-                    <w:t xml:space="preserve"> 1.8 metre Heritage Red Colourbond with steel posts and rails)</w:t>
-                  </w:r>
-                </w:p>
-                <w:p>
-                  <w:pPr>
-                    <w:shd w:val="clear" w:color="auto" w:fill="E0E0E0"/>
-                    <w:rPr>
-                      <w:rFonts w:ascii="Times New Roman" w:hAnsi="Times New Roman"/>
-                      <w:b/>
-                    </w:rPr>
-                  </w:pPr>
-                  <w:r>
-                    <w:rPr>
-                      <w:rFonts w:ascii="Times New Roman" w:hAnsi="Times New Roman"/>
-                      <w:b/>
-                    </w:rPr>
-                    <w:t>(6) Cost of work as quoted (attach quote)</w:t>
-                  </w:r>
-                </w:p>
-                <w:p>
-                  <w:pPr>
-                    <w:shd w:val="clear" w:color="auto" w:fill="E0E0E0"/>
-                    <w:rPr>
-                      <w:rFonts w:ascii="Times New Roman" w:hAnsi="Times New Roman"/>
-                      <w:b/>
-                    </w:rPr>
-                  </w:pPr>
-                  <w:r>
-                    <w:rPr>
-                      <w:rFonts w:ascii="Times New Roman" w:hAnsi="Times New Roman"/>
-                      <w:b/>
-                    </w:rPr>
-                    <w:t>(7) Amount claimed from adjoining owner (usually half the cost of work as quoted)</w:t>
-                  </w:r>
-                </w:p>
-                <w:p>
-                  <w:pPr>
-                    <w:shd w:val="clear" w:color="auto" w:fill="E0E0E0"/>
-                    <w:rPr>
-                      <w:rFonts w:ascii="Times New Roman" w:hAnsi="Times New Roman"/>
-                      <w:b/>
-                    </w:rPr>
-                  </w:pPr>
-                  <w:r>
-                    <w:rPr>
-                      <w:rFonts w:ascii="Times New Roman" w:hAnsi="Times New Roman"/>
-                      <w:b/>
-                    </w:rPr>
-                    <w:t>(8) Name and address of proposed contractor</w:t>
-                  </w:r>
-                </w:p>
-                <w:p>
-                  <w:pPr>
-                    <w:shd w:val="clear" w:color="auto" w:fill="E0E0E0"/>
-                    <w:rPr>
-                      <w:rFonts w:ascii="Times New Roman" w:hAnsi="Times New Roman"/>
-                      <w:b/>
-                    </w:rPr>
-                  </w:pPr>
-                  <w:r>
-                    <w:rPr>
-                      <w:rFonts w:ascii="Times New Roman" w:hAnsi="Times New Roman"/>
-                      <w:b/>
-                    </w:rPr>
-                    <w:t>(9) Full details of day, month, year (</w:t>
-                  </w:r>
-                  <w:proofErr w:type="spellStart"/>
-                  <w:r>
-                    <w:rPr>
-                      <w:rFonts w:ascii="Times New Roman" w:hAnsi="Times New Roman"/>
-                      <w:b/>
-                    </w:rPr>
-                    <w:t>eg.</w:t>
-                  </w:r>
-                  <w:proofErr w:type="spellEnd"/>
-                  <w:r>
-                    <w:rPr>
-                      <w:rFonts w:ascii="Times New Roman" w:hAnsi="Times New Roman"/>
-                      <w:b/>
-                    </w:rPr>
-                    <w:t xml:space="preserve"> 23</w:t>
-                  </w:r>
-                  <w:r>
-                    <w:rPr>
-                      <w:rFonts w:ascii="Times New Roman" w:hAnsi="Times New Roman"/>
-                      <w:b/>
-                      <w:vertAlign w:val="superscript"/>
-                    </w:rPr>
-                    <w:t>rd</w:t>
-                  </w:r>
-                  <w:r>
-                    <w:rPr>
-                      <w:rFonts w:ascii="Times New Roman" w:hAnsi="Times New Roman"/>
-                      <w:b/>
-                    </w:rPr>
-                    <w:t xml:space="preserve"> March, 2006)</w:t>
-                  </w:r>
-                </w:p>
-                <w:p>
-                  <w:pPr>
-                    <w:shd w:val="clear" w:color="auto" w:fill="E0E0E0"/>
-                    <w:rPr>
-                      <w:rFonts w:ascii="Times New Roman" w:hAnsi="Times New Roman"/>
-                      <w:b/>
-                    </w:rPr>
-                  </w:pPr>
-                  <w:r>
-                    <w:rPr>
-                      <w:rFonts w:ascii="Times New Roman" w:hAnsi="Times New Roman"/>
-                      <w:b/>
-                    </w:rPr>
-                    <w:t>(10) Your signature</w:t>
-                  </w:r>
-                </w:p>
-                <w:p>
-                  <w:pPr>
-                    <w:shd w:val="clear" w:color="auto" w:fill="E0E0E0"/>
-                    <w:rPr>
-                      <w:b/>
-                    </w:rPr>
-                  </w:pPr>
-                  <w:r>
-                    <w:rPr>
-                      <w:rFonts w:ascii="Times New Roman" w:hAnsi="Times New Roman"/>
-                      <w:b/>
-                    </w:rPr>
-                    <w:t>(11) Your name(s) and postal address</w:t>
-                  </w:r>
-                </w:p>
-              </w:txbxContent>
-            </v:textbox>
-            <w10:wrap type="square"/>
-          </v:shape>
-        </w:pict>
-      </w:r>
+        <mc:AlternateContent>
+          <mc:Choice Requires="wps">
+            <w:drawing>
+              <wp:anchor distT="0" distB="0" distL="114300" distR="114300" simplePos="0" relativeHeight="251657728" behindDoc="0" locked="0" layoutInCell="1" allowOverlap="1" wp14:anchorId="68C88412" wp14:editId="760B79D6">
+                <wp:simplePos x="0" y="0"/>
+                <wp:positionH relativeFrom="column">
+                  <wp:posOffset>-35560</wp:posOffset>
+                </wp:positionH>
+                <wp:positionV relativeFrom="paragraph">
+                  <wp:posOffset>1203960</wp:posOffset>
+                </wp:positionV>
+                <wp:extent cx="5610860" cy="2971165"/>
+                <wp:effectExtent l="6350" t="13335" r="12065" b="6350"/>
+                <wp:wrapSquare wrapText="bothSides"/>
+                <wp:docPr id="1" name="Text Box 2"/>
+                <wp:cNvGraphicFramePr>
+                  <a:graphicFrameLocks xmlns:a="http://schemas.openxmlformats.org/drawingml/2006/main"/>
+                </wp:cNvGraphicFramePr>
+                <a:graphic xmlns:a="http://schemas.openxmlformats.org/drawingml/2006/main">
+                  <a:graphicData uri="http://schemas.microsoft.com/office/word/2010/wordprocessingShape">
+                    <wps:wsp>
+                      <wps:cNvSpPr txBox="1">
+                        <a:spLocks noChangeArrowheads="1"/>
+                      </wps:cNvSpPr>
+                      <wps:spPr bwMode="auto">
+                        <a:xfrm>
+                          <a:off x="0" y="0"/>
+                          <a:ext cx="5610860" cy="2971165"/>
+                        </a:xfrm>
+                        <a:prstGeom prst="rect">
+                          <a:avLst/>
+                        </a:prstGeom>
+                        <a:solidFill>
+                          <a:srgbClr val="FFFFFF"/>
+                        </a:solidFill>
+                        <a:ln w="9525">
+                          <a:solidFill>
+                            <a:srgbClr val="000000"/>
+                          </a:solidFill>
+                          <a:miter lim="800000"/>
+                          <a:headEnd/>
+                          <a:tailEnd/>
+                        </a:ln>
+                      </wps:spPr>
+                      <wps:txbx>
+                        <w:txbxContent>
+                          <w:p>
+                            <w:pPr>
+                              <w:shd w:val="clear" w:color="auto" w:fill="E0E0E0"/>
+                              <w:rPr>
+                                <w:rFonts w:ascii="Times New Roman" w:hAnsi="Times New Roman"/>
+                                <w:sz w:val="28"/>
+                                <w:szCs w:val="28"/>
+                              </w:rPr>
+                            </w:pPr>
+                            <w:r>
+                              <w:rPr>
+                                <w:rFonts w:ascii="Times New Roman" w:hAnsi="Times New Roman"/>
+                                <w:sz w:val="28"/>
+                                <w:szCs w:val="28"/>
+                              </w:rPr>
+                              <w:t>INSTRUCTIONS</w:t>
+                            </w:r>
+                          </w:p>
+                          <w:p>
+                            <w:pPr>
+                              <w:shd w:val="clear" w:color="auto" w:fill="E0E0E0"/>
+                              <w:rPr>
+                                <w:rFonts w:ascii="Times New Roman" w:hAnsi="Times New Roman"/>
+                                <w:sz w:val="28"/>
+                                <w:szCs w:val="28"/>
+                              </w:rPr>
+                            </w:pPr>
+                          </w:p>
+                          <w:p>
+                            <w:pPr>
+                              <w:shd w:val="clear" w:color="auto" w:fill="E0E0E0"/>
+                              <w:rPr>
+                                <w:rFonts w:ascii="Times New Roman" w:hAnsi="Times New Roman"/>
+                                <w:b/>
+                              </w:rPr>
+                            </w:pPr>
+                            <w:r>
+                              <w:rPr>
+                                <w:rFonts w:ascii="Times New Roman" w:hAnsi="Times New Roman"/>
+                                <w:b/>
+                              </w:rPr>
+                              <w:t>(1) Name(s) of owner(s) of neighbouring land</w:t>
+                            </w:r>
+                          </w:p>
+                          <w:p>
+                            <w:pPr>
+                              <w:shd w:val="clear" w:color="auto" w:fill="E0E0E0"/>
+                              <w:rPr>
+                                <w:rFonts w:ascii="Times New Roman" w:hAnsi="Times New Roman"/>
+                                <w:b/>
+                              </w:rPr>
+                            </w:pPr>
+                            <w:r>
+                              <w:rPr>
+                                <w:rFonts w:ascii="Times New Roman" w:hAnsi="Times New Roman"/>
+                                <w:b/>
+                              </w:rPr>
+                              <w:t>(2) Addresses or description of neighbouring land</w:t>
+                            </w:r>
+                          </w:p>
+                          <w:p>
+                            <w:pPr>
+                              <w:shd w:val="clear" w:color="auto" w:fill="E0E0E0"/>
+                              <w:rPr>
+                                <w:rFonts w:ascii="Times New Roman" w:hAnsi="Times New Roman"/>
+                                <w:b/>
+                              </w:rPr>
+                            </w:pPr>
+                            <w:r>
+                              <w:rPr>
+                                <w:rFonts w:ascii="Times New Roman" w:hAnsi="Times New Roman"/>
+                                <w:b/>
+                              </w:rPr>
+                              <w:t>(3) Address or description of your land</w:t>
+                            </w:r>
+                          </w:p>
+                          <w:p>
+                            <w:pPr>
+                              <w:shd w:val="clear" w:color="auto" w:fill="E0E0E0"/>
+                              <w:rPr>
+                                <w:rFonts w:ascii="Times New Roman" w:hAnsi="Times New Roman"/>
+                                <w:b/>
+                              </w:rPr>
+                            </w:pPr>
+                            <w:r>
+                              <w:rPr>
+                                <w:rFonts w:ascii="Times New Roman" w:hAnsi="Times New Roman"/>
+                                <w:b/>
+                              </w:rPr>
+                              <w:t>(4) Length and position of proposed fence</w:t>
+                            </w:r>
+                          </w:p>
+                          <w:p>
+                            <w:pPr>
+                              <w:shd w:val="clear" w:color="auto" w:fill="E0E0E0"/>
+                              <w:rPr>
+                                <w:rFonts w:ascii="Times New Roman" w:hAnsi="Times New Roman"/>
+                                <w:b/>
+                              </w:rPr>
+                            </w:pPr>
+                            <w:r>
+                              <w:rPr>
+                                <w:rFonts w:ascii="Times New Roman" w:hAnsi="Times New Roman"/>
+                                <w:b/>
+                              </w:rPr>
+                              <w:t>(5) Type of fence (</w:t>
+                            </w:r>
+                            <w:proofErr w:type="spellStart"/>
+                            <w:r>
+                              <w:rPr>
+                                <w:rFonts w:ascii="Times New Roman" w:hAnsi="Times New Roman"/>
+                                <w:b/>
+                              </w:rPr>
+                              <w:t>eg.</w:t>
+                            </w:r>
+                            <w:proofErr w:type="spellEnd"/>
+                            <w:r>
+                              <w:rPr>
+                                <w:rFonts w:ascii="Times New Roman" w:hAnsi="Times New Roman"/>
+                                <w:b/>
+                              </w:rPr>
+                              <w:t xml:space="preserve"> 1.8 metre Heritage Red Colourbond with steel posts and rails)</w:t>
+                            </w:r>
+                          </w:p>
+                          <w:p>
+                            <w:pPr>
+                              <w:shd w:val="clear" w:color="auto" w:fill="E0E0E0"/>
+                              <w:rPr>
+                                <w:rFonts w:ascii="Times New Roman" w:hAnsi="Times New Roman"/>
+                                <w:b/>
+                              </w:rPr>
+                            </w:pPr>
+                            <w:r>
+                              <w:rPr>
+                                <w:rFonts w:ascii="Times New Roman" w:hAnsi="Times New Roman"/>
+                                <w:b/>
+                              </w:rPr>
+                              <w:t>(6) Cost of work as quoted (attach quote)</w:t>
+                            </w:r>
+                          </w:p>
+                          <w:p>
+                            <w:pPr>
+                              <w:shd w:val="clear" w:color="auto" w:fill="E0E0E0"/>
+                              <w:rPr>
+                                <w:rFonts w:ascii="Times New Roman" w:hAnsi="Times New Roman"/>
+                                <w:b/>
+                              </w:rPr>
+                            </w:pPr>
+                            <w:r>
+                              <w:rPr>
+                                <w:rFonts w:ascii="Times New Roman" w:hAnsi="Times New Roman"/>
+                                <w:b/>
+                              </w:rPr>
+                              <w:t>(7) Amount claimed from adjoining owner (usually half the cost of work as quoted)</w:t>
+                            </w:r>
+                          </w:p>
+                          <w:p>
+                            <w:pPr>
+                              <w:shd w:val="clear" w:color="auto" w:fill="E0E0E0"/>
+                              <w:rPr>
+                                <w:rFonts w:ascii="Times New Roman" w:hAnsi="Times New Roman"/>
+                                <w:b/>
+                              </w:rPr>
+                            </w:pPr>
+                            <w:r>
+                              <w:rPr>
+                                <w:rFonts w:ascii="Times New Roman" w:hAnsi="Times New Roman"/>
+                                <w:b/>
+                              </w:rPr>
+                              <w:t>(8) Name and address of proposed contractor</w:t>
+                            </w:r>
+                          </w:p>
+                          <w:p>
+                            <w:pPr>
+                              <w:shd w:val="clear" w:color="auto" w:fill="E0E0E0"/>
+                              <w:rPr>
+                                <w:rFonts w:ascii="Times New Roman" w:hAnsi="Times New Roman"/>
+                                <w:b/>
+                              </w:rPr>
+                            </w:pPr>
+                            <w:r>
+                              <w:rPr>
+                                <w:rFonts w:ascii="Times New Roman" w:hAnsi="Times New Roman"/>
+                                <w:b/>
+                              </w:rPr>
+                              <w:t>(9) Full details of day, month, year (</w:t>
+                            </w:r>
+                            <w:proofErr w:type="spellStart"/>
+                            <w:r>
+                              <w:rPr>
+                                <w:rFonts w:ascii="Times New Roman" w:hAnsi="Times New Roman"/>
+                                <w:b/>
+                              </w:rPr>
+                              <w:t>eg.</w:t>
+                            </w:r>
+                            <w:proofErr w:type="spellEnd"/>
+                            <w:r>
+                              <w:rPr>
+                                <w:rFonts w:ascii="Times New Roman" w:hAnsi="Times New Roman"/>
+                                <w:b/>
+                              </w:rPr>
+                              <w:t xml:space="preserve"> 23</w:t>
+                            </w:r>
+                            <w:r>
+                              <w:rPr>
+                                <w:rFonts w:ascii="Times New Roman" w:hAnsi="Times New Roman"/>
+                                <w:b/>
+                                <w:vertAlign w:val="superscript"/>
+                              </w:rPr>
+                              <w:t>rd</w:t>
+                            </w:r>
+                            <w:r>
+                              <w:rPr>
+                                <w:rFonts w:ascii="Times New Roman" w:hAnsi="Times New Roman"/>
+                                <w:b/>
+                              </w:rPr>
+                              <w:t xml:space="preserve"> March, 2006)</w:t>
+                            </w:r>
+                          </w:p>
+                          <w:p>
+                            <w:pPr>
+                              <w:shd w:val="clear" w:color="auto" w:fill="E0E0E0"/>
+                              <w:rPr>
+                                <w:rFonts w:ascii="Times New Roman" w:hAnsi="Times New Roman"/>
+                                <w:b/>
+                              </w:rPr>
+                            </w:pPr>
+                            <w:r>
+                              <w:rPr>
+                                <w:rFonts w:ascii="Times New Roman" w:hAnsi="Times New Roman"/>
+                                <w:b/>
+                              </w:rPr>
+                              <w:t>(10) Your signature</w:t>
+                            </w:r>
+                          </w:p>
+                          <w:p>
+                            <w:pPr>
+                              <w:shd w:val="clear" w:color="auto" w:fill="E0E0E0"/>
+                              <w:rPr>
+                                <w:b/>
+                              </w:rPr>
+                            </w:pPr>
+                            <w:r>
+                              <w:rPr>
+                                <w:rFonts w:ascii="Times New Roman" w:hAnsi="Times New Roman"/>
+                                <w:b/>
+                              </w:rPr>
+                              <w:t>(11) Your name(s) and postal address</w:t>
+                            </w:r>
+                          </w:p>
+                        </w:txbxContent>
+                      </wps:txbx>
+                      <wps:bodyPr rot="0" vert="horz" wrap="none" lIns="91440" tIns="45720" rIns="91440" bIns="45720" anchor="t" anchorCtr="0" upright="1">
+                        <a:spAutoFit/>
+                      </wps:bodyPr>
+                    </wps:wsp>
+                  </a:graphicData>
+                </a:graphic>
+                <wp14:sizeRelH relativeFrom="page">
+                  <wp14:pctWidth>0</wp14:pctWidth>
+                </wp14:sizeRelH>
+                <wp14:sizeRelV relativeFrom="page">
+                  <wp14:pctHeight>0</wp14:pctHeight>
+                </wp14:sizeRelV>
+              </wp:anchor>
+            </w:drawing>
+          </mc:Choice>
+          <mc:Fallback>
+            <w:pict>
+              <v:shapetype w14:anchorId="68C88412" id="_x0000_t202" coordsize="21600,21600" o:spt="202" path="m,l,21600r21600,l21600,xe">
+                <v:stroke joinstyle="miter"/>
+                <v:path gradientshapeok="t" o:connecttype="rect"/>
+              </v:shapetype>
+              <v:shape id="Text Box 2" o:spid="_x0000_s1026" type="#_x0000_t202" style="position:absolute;margin-left:-2.8pt;margin-top:94.8pt;width:441.8pt;height:233.95pt;z-index:251657728;visibility:visible;mso-wrap-style:none;mso-width-percent:0;mso-height-percent:0;mso-wrap-distance-left:9pt;mso-wrap-distance-top:0;mso-wrap-distance-right:9pt;mso-wrap-distance-bottom:0;mso-position-horizontal:absolute;mso-position-horizontal-relative:text;mso-position-vertical:absolute;mso-position-vertical-relative:text;mso-width-percent:0;mso-height-percent:0;mso-width-relative:page;mso-height-relative:page;v-text-anchor:top" o:gfxdata="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">
+                <v:textbox style="mso-fit-shape-to-text:t">
+                  <w:txbxContent>
+                    <w:p>
+                      <w:pPr>
+                        <w:shd w:val="clear" w:color="auto" w:fill="E0E0E0"/>
+                        <w:rPr>
+                          <w:rFonts w:ascii="Times New Roman" w:hAnsi="Times New Roman"/>
+                          <w:sz w:val="28"/>
+                          <w:szCs w:val="28"/>
+                        </w:rPr>
+                      </w:pPr>
+                      <w:r>
+                        <w:rPr>
+                          <w:rFonts w:ascii="Times New Roman" w:hAnsi="Times New Roman"/>
+                          <w:sz w:val="28"/>
+                          <w:szCs w:val="28"/>
+                        </w:rPr>
+                        <w:t>INSTRUCTIONS</w:t>
+                      </w:r>
+                    </w:p>
+                    <w:p>
+                      <w:pPr>
+                        <w:shd w:val="clear" w:color="auto" w:fill="E0E0E0"/>
+                        <w:rPr>
+                          <w:rFonts w:ascii="Times New Roman" w:hAnsi="Times New Roman"/>
+                          <w:sz w:val="28"/>
+                          <w:szCs w:val="28"/>
+                        </w:rPr>
+                      </w:pPr>
+                    </w:p>
+                    <w:p>
+                      <w:pPr>
+                        <w:shd w:val="clear" w:color="auto" w:fill="E0E0E0"/>
+                        <w:rPr>
+                          <w:rFonts w:ascii="Times New Roman" w:hAnsi="Times New Roman"/>
+                          <w:b/>
+                        </w:rPr>
+                      </w:pPr>
+                      <w:r>
+                        <w:rPr>
+                          <w:rFonts w:ascii="Times New Roman" w:hAnsi="Times New Roman"/>
+                          <w:b/>
+                        </w:rPr>
+                        <w:t>(1) Name(s) of owner(s) of neighbouring land</w:t>
+                      </w:r>
+                    </w:p>
+                    <w:p>
+                      <w:pPr>
+                        <w:shd w:val="clear" w:color="auto" w:fill="E0E0E0"/>
+                        <w:rPr>
+                          <w:rFonts w:ascii="Times New Roman" w:hAnsi="Times New Roman"/>
+                          <w:b/>
+                        </w:rPr>
+                      </w:pPr>
+                      <w:r>
+                        <w:rPr>
+                          <w:rFonts w:ascii="Times New Roman" w:hAnsi="Times New Roman"/>
+                          <w:b/>
+                        </w:rPr>
+                        <w:t>(2) Addresses or description of neighbouring land</w:t>
+                      </w:r>
+                    </w:p>
+                    <w:p>
+                      <w:pPr>
+                        <w:shd w:val="clear" w:color="auto" w:fill="E0E0E0"/>
+                        <w:rPr>
+                          <w:rFonts w:ascii="Times New Roman" w:hAnsi="Times New Roman"/>
+                          <w:b/>
+                        </w:rPr>
+                      </w:pPr>
+                      <w:r>
+                        <w:rPr>
+                          <w:rFonts w:ascii="Times New Roman" w:hAnsi="Times New Roman"/>
+                          <w:b/>
+                        </w:rPr>
+                        <w:t>(3) Address or description of your land</w:t>
+                      </w:r>
+                    </w:p>
+                    <w:p>
+                      <w:pPr>
+                        <w:shd w:val="clear" w:color="auto" w:fill="E0E0E0"/>
+                        <w:rPr>
+                          <w:rFonts w:ascii="Times New Roman" w:hAnsi="Times New Roman"/>
+                          <w:b/>
+                        </w:rPr>
+                      </w:pPr>
+                      <w:r>
+                        <w:rPr>
+                          <w:rFonts w:ascii="Times New Roman" w:hAnsi="Times New Roman"/>
+                          <w:b/>
+                        </w:rPr>
+                        <w:t>(4) Length and position of proposed fence</w:t>
+                      </w:r>
+                    </w:p>
+                    <w:p>
+                      <w:pPr>
+                        <w:shd w:val="clear" w:color="auto" w:fill="E0E0E0"/>
+                        <w:rPr>
+                          <w:rFonts w:ascii="Times New Roman" w:hAnsi="Times New Roman"/>
+                          <w:b/>
+                        </w:rPr>
+                      </w:pPr>
+                      <w:r>
+                        <w:rPr>
+                          <w:rFonts w:ascii="Times New Roman" w:hAnsi="Times New Roman"/>
+                          <w:b/>
+                        </w:rPr>
+                        <w:t>(5) Type of fence (</w:t>
+                      </w:r>
+                      <w:proofErr w:type="spellStart"/>
+                      <w:r>
+                        <w:rPr>
+                          <w:rFonts w:ascii="Times New Roman" w:hAnsi="Times New Roman"/>
+                          <w:b/>
+                        </w:rPr>
+                        <w:t>eg.</w:t>
+                      </w:r>
+                      <w:proofErr w:type="spellEnd"/>
+                      <w:r>
+                        <w:rPr>
+                          <w:rFonts w:ascii="Times New Roman" w:hAnsi="Times New Roman"/>
+                          <w:b/>
+                        </w:rPr>
+                        <w:t xml:space="preserve"> 1.8 metre Heritage Red Colourbond with steel posts and rails)</w:t>
+                      </w:r>
+                    </w:p>
+                    <w:p>
+                      <w:pPr>
+                        <w:shd w:val="clear" w:color="auto" w:fill="E0E0E0"/>
+                        <w:rPr>
+                          <w:rFonts w:ascii="Times New Roman" w:hAnsi="Times New Roman"/>
+                          <w:b/>
+                        </w:rPr>
+                      </w:pPr>
+                      <w:r>
+                        <w:rPr>
+                          <w:rFonts w:ascii="Times New Roman" w:hAnsi="Times New Roman"/>
+                          <w:b/>
+                        </w:rPr>
+                        <w:t>(6) Cost of work as quoted (attach quote)</w:t>
+                      </w:r>
+                    </w:p>
+                    <w:p>
+                      <w:pPr>
+                        <w:shd w:val="clear" w:color="auto" w:fill="E0E0E0"/>
+                        <w:rPr>
+                          <w:rFonts w:ascii="Times New Roman" w:hAnsi="Times New Roman"/>
+                          <w:b/>
+                        </w:rPr>
+                      </w:pPr>
+                      <w:r>
+                        <w:rPr>
+                          <w:rFonts w:ascii="Times New Roman" w:hAnsi="Times New Roman"/>
+                          <w:b/>
+                        </w:rPr>
+                        <w:t>(7) Amount claimed from adjoining owner (usually half the cost of work as quoted)</w:t>
+                      </w:r>
+                    </w:p>
+                    <w:p>
+                      <w:pPr>
+                        <w:shd w:val="clear" w:color="auto" w:fill="E0E0E0"/>
+                        <w:rPr>
+                          <w:rFonts w:ascii="Times New Roman" w:hAnsi="Times New Roman"/>
+                          <w:b/>
+                        </w:rPr>
+                      </w:pPr>
+                      <w:r>
+                        <w:rPr>
+                          <w:rFonts w:ascii="Times New Roman" w:hAnsi="Times New Roman"/>
+                          <w:b/>
+                        </w:rPr>
+                        <w:t>(8) Name and address of proposed contractor</w:t>
+                      </w:r>
+                    </w:p>
+                    <w:p>
+                      <w:pPr>
+                        <w:shd w:val="clear" w:color="auto" w:fill="E0E0E0"/>
+                        <w:rPr>
+                          <w:rFonts w:ascii="Times New Roman" w:hAnsi="Times New Roman"/>
+                          <w:b/>
+                        </w:rPr>
+                      </w:pPr>
+                      <w:r>
+                        <w:rPr>
+                          <w:rFonts w:ascii="Times New Roman" w:hAnsi="Times New Roman"/>
+                          <w:b/>
+                        </w:rPr>
+                        <w:t>(9) Full details of day, month, year (</w:t>
+                      </w:r>
+                      <w:proofErr w:type="spellStart"/>
+                      <w:r>
+                        <w:rPr>
+                          <w:rFonts w:ascii="Times New Roman" w:hAnsi="Times New Roman"/>
+                          <w:b/>
+                        </w:rPr>
+                        <w:t>eg.</w:t>
+                      </w:r>
+                      <w:proofErr w:type="spellEnd"/>
+                      <w:r>
+                        <w:rPr>
+                          <w:rFonts w:ascii="Times New Roman" w:hAnsi="Times New Roman"/>
+                          <w:b/>
+                        </w:rPr>
+                        <w:t xml:space="preserve"> 23</w:t>
+                      </w:r>
+                      <w:r>
+                        <w:rPr>
+                          <w:rFonts w:ascii="Times New Roman" w:hAnsi="Times New Roman"/>
+                          <w:b/>
+                          <w:vertAlign w:val="superscript"/>
+                        </w:rPr>
+                        <w:t>rd</w:t>
+                      </w:r>
+                      <w:r>
+                        <w:rPr>
+                          <w:rFonts w:ascii="Times New Roman" w:hAnsi="Times New Roman"/>
+                          <w:b/>
+                        </w:rPr>
+                        <w:t xml:space="preserve"> March, 2006)</w:t>
+                      </w:r>
+                    </w:p>
+                    <w:p>
+                      <w:pPr>
+                        <w:shd w:val="clear" w:color="auto" w:fill="E0E0E0"/>
+                        <w:rPr>
+                          <w:rFonts w:ascii="Times New Roman" w:hAnsi="Times New Roman"/>
+                          <w:b/>
+                        </w:rPr>
+                      </w:pPr>
+                      <w:r>
+                        <w:rPr>
+                          <w:rFonts w:ascii="Times New Roman" w:hAnsi="Times New Roman"/>
+                          <w:b/>
+                        </w:rPr>
+                        <w:t>(10) Your signature</w:t>
+                      </w:r>
+                    </w:p>
+                    <w:p>
+                      <w:pPr>
+                        <w:shd w:val="clear" w:color="auto" w:fill="E0E0E0"/>
+                        <w:rPr>
+                          <w:b/>
+                        </w:rPr>
+                      </w:pPr>
+                      <w:r>
+                        <w:rPr>
+                          <w:rFonts w:ascii="Times New Roman" w:hAnsi="Times New Roman"/>
+                          <w:b/>
+                        </w:rPr>
+                        <w:t>(11) Your name(s) and postal address</w:t>
+                      </w:r>
+                    </w:p>
+                  </w:txbxContent>
+                </v:textbox>
+                <w10:wrap type="square"/>
+              </v:shape>
+            </w:pict>
+          </mc:Fallback>
+        </mc:AlternateContent>
+      </w:r>
+      <w:r>
+        <w:rPr>
+          <w:rFonts w:ascii="Times New Roman" w:hAnsi="Times New Roman"/>
+          <w:sz w:val="28"/>
+          <w:szCs w:val="28"/>
+        </w:rPr>
+        <w:t xml:space="preserve">Below are the following instructions on what information to fill out with your claim. When filling in the spaces on the appropriate form, you should look to the form and note the number on the left, then refer to the numbered instruction below. </w:t>
+      </w:r>
+    </w:p>
+    <w:p>
+      <w:pPr>
+        <w:rPr>
+          <w:rFonts w:ascii="Times New Roman" w:hAnsi="Times New Roman"/>
+          <w:sz w:val="28"/>
+          <w:szCs w:val="28"/>
+        </w:rPr>
+      </w:pPr>
+    </w:p>
+    <w:p>
+      <w:pPr>
+        <w:rPr>
+          <w:rFonts w:ascii="Times New Roman" w:hAnsi="Times New Roman"/>
+          <w:sz w:val="28"/>
+          <w:szCs w:val="28"/>
+        </w:rPr>
+      </w:pPr>
+    </w:p>
+    <w:p>
+      <w:pPr>
+        <w:rPr>
+          <w:rFonts w:ascii="Times New Roman" w:hAnsi="Times New Roman"/>
+          <w:sz w:val="28"/>
+          <w:szCs w:val="28"/>
+        </w:rPr>
+      </w:pPr>
     </w:p>
     <w:sectPr>
       <w:headerReference w:type="default" r:id="rId7"/>

</xml_diff>